<commit_message>
your restful API 4/7 Done
</commit_message>
<xml_diff>
--- a/CS352-20120516-DesokyAbdElqawy-Phase2-b.docx
+++ b/CS352-20120516-DesokyAbdElqawy-Phase2-b.docx
@@ -79,7 +79,7 @@
                     <a:blip r:embed="rId8" cstate="print">
                       <a:extLst>
                         <a:ext uri="{28A0092B-C50C-407E-A947-70E740481C1C}">
-                          <a14:useLocalDpi xmlns="" xmlns:wpc="http://schemas.microsoft.com/office/word/2010/wordprocessingCanvas" xmlns:mc="http://schemas.openxmlformats.org/markup-compatibility/2006" xmlns:o="urn:schemas-microsoft-com:office:office" xmlns:v="urn:schemas-microsoft-com:vml" xmlns:wp14="http://schemas.microsoft.com/office/word/2010/wordprocessingDrawing" xmlns:w10="urn:schemas-microsoft-com:office:word" xmlns:w="http://schemas.openxmlformats.org/wordprocessingml/2006/main" xmlns:w14="http://schemas.microsoft.com/office/word/2010/wordml" xmlns:wpg="http://schemas.microsoft.com/office/word/2010/wordprocessingGroup" xmlns:wpi="http://schemas.microsoft.com/office/word/2010/wordprocessingInk" xmlns:wps="http://schemas.microsoft.com/office/word/2010/wordprocessingShape" xmlns:a14="http://schemas.microsoft.com/office/drawing/2010/main" val="0"/>
+                          <a14:useLocalDpi xmlns:a14="http://schemas.microsoft.com/office/drawing/2010/main" xmlns:wps="http://schemas.microsoft.com/office/word/2010/wordprocessingShape" xmlns:wpi="http://schemas.microsoft.com/office/word/2010/wordprocessingInk" xmlns:wpg="http://schemas.microsoft.com/office/word/2010/wordprocessingGroup" xmlns:w14="http://schemas.microsoft.com/office/word/2010/wordml" xmlns:w="http://schemas.openxmlformats.org/wordprocessingml/2006/main" xmlns:w10="urn:schemas-microsoft-com:office:word" xmlns:wp14="http://schemas.microsoft.com/office/word/2010/wordprocessingDrawing" xmlns:v="urn:schemas-microsoft-com:vml" xmlns:o="urn:schemas-microsoft-com:office:office" xmlns:mc="http://schemas.openxmlformats.org/markup-compatibility/2006" xmlns:wpc="http://schemas.microsoft.com/office/word/2010/wordprocessingCanvas" xmlns="" val="0"/>
                         </a:ext>
                       </a:extLst>
                     </a:blip>
@@ -137,7 +137,7 @@
                     <a:blip r:embed="rId9" cstate="print">
                       <a:extLst>
                         <a:ext uri="{28A0092B-C50C-407E-A947-70E740481C1C}">
-                          <a14:useLocalDpi xmlns="" xmlns:wpc="http://schemas.microsoft.com/office/word/2010/wordprocessingCanvas" xmlns:mc="http://schemas.openxmlformats.org/markup-compatibility/2006" xmlns:o="urn:schemas-microsoft-com:office:office" xmlns:v="urn:schemas-microsoft-com:vml" xmlns:wp14="http://schemas.microsoft.com/office/word/2010/wordprocessingDrawing" xmlns:w10="urn:schemas-microsoft-com:office:word" xmlns:w="http://schemas.openxmlformats.org/wordprocessingml/2006/main" xmlns:w14="http://schemas.microsoft.com/office/word/2010/wordml" xmlns:wpg="http://schemas.microsoft.com/office/word/2010/wordprocessingGroup" xmlns:wpi="http://schemas.microsoft.com/office/word/2010/wordprocessingInk" xmlns:wps="http://schemas.microsoft.com/office/word/2010/wordprocessingShape" xmlns:a14="http://schemas.microsoft.com/office/drawing/2010/main" val="0"/>
+                          <a14:useLocalDpi xmlns:a14="http://schemas.microsoft.com/office/drawing/2010/main" xmlns:wps="http://schemas.microsoft.com/office/word/2010/wordprocessingShape" xmlns:wpi="http://schemas.microsoft.com/office/word/2010/wordprocessingInk" xmlns:wpg="http://schemas.microsoft.com/office/word/2010/wordprocessingGroup" xmlns:w14="http://schemas.microsoft.com/office/word/2010/wordml" xmlns:w="http://schemas.openxmlformats.org/wordprocessingml/2006/main" xmlns:w10="urn:schemas-microsoft-com:office:word" xmlns:wp14="http://schemas.microsoft.com/office/word/2010/wordprocessingDrawing" xmlns:v="urn:schemas-microsoft-com:vml" xmlns:o="urn:schemas-microsoft-com:office:office" xmlns:mc="http://schemas.openxmlformats.org/markup-compatibility/2006" xmlns:wpc="http://schemas.microsoft.com/office/word/2010/wordprocessingCanvas" xmlns="" val="0"/>
                         </a:ext>
                       </a:extLst>
                     </a:blip>
@@ -1420,172 +1420,17 @@
     <w:p/>
     <w:p/>
     <w:p/>
+    <w:p/>
     <w:p>
       <w:pPr>
         <w:pStyle w:val="Heading1"/>
       </w:pPr>
       <w:bookmarkStart w:id="0" w:name="_Toc417132744"/>
       <w:r>
+        <w:lastRenderedPageBreak/>
         <w:t>Your Restful API</w:t>
       </w:r>
       <w:bookmarkEnd w:id="0"/>
-    </w:p>
-    <w:p>
-      <w:pPr>
-        <w:pStyle w:val="ListParagraph"/>
-        <w:numPr>
-          <w:ilvl w:val="0"/>
-          <w:numId w:val="1"/>
-        </w:numPr>
-        <w:rPr>
-          <w:b/>
-          <w:bCs/>
-          <w:color w:val="C00000"/>
-        </w:rPr>
-      </w:pPr>
-      <w:r>
-        <w:rPr>
-          <w:b/>
-          <w:bCs/>
-          <w:color w:val="C00000"/>
-        </w:rPr>
-        <w:lastRenderedPageBreak/>
-        <w:t xml:space="preserve">Your restful API should provide read and write to your social network data </w:t>
-      </w:r>
-    </w:p>
-    <w:p>
-      <w:pPr>
-        <w:pStyle w:val="ListParagraph"/>
-        <w:numPr>
-          <w:ilvl w:val="0"/>
-          <w:numId w:val="1"/>
-        </w:numPr>
-        <w:rPr>
-          <w:b/>
-          <w:bCs/>
-          <w:color w:val="C00000"/>
-        </w:rPr>
-      </w:pPr>
-      <w:r>
-        <w:rPr>
-          <w:b/>
-          <w:bCs/>
-          <w:color w:val="C00000"/>
-        </w:rPr>
-        <w:t xml:space="preserve">In this section you should describe each service in your </w:t>
-      </w:r>
-      <w:proofErr w:type="spellStart"/>
-      <w:r>
-        <w:rPr>
-          <w:b/>
-          <w:bCs/>
-          <w:color w:val="C00000"/>
-        </w:rPr>
-        <w:t>RESTful</w:t>
-      </w:r>
-      <w:proofErr w:type="spellEnd"/>
-      <w:r>
-        <w:rPr>
-          <w:b/>
-          <w:bCs/>
-          <w:color w:val="C00000"/>
-        </w:rPr>
-        <w:t xml:space="preserve"> API</w:t>
-      </w:r>
-    </w:p>
-    <w:p>
-      <w:pPr>
-        <w:pStyle w:val="ListParagraph"/>
-        <w:numPr>
-          <w:ilvl w:val="0"/>
-          <w:numId w:val="1"/>
-        </w:numPr>
-        <w:rPr>
-          <w:b/>
-          <w:bCs/>
-          <w:color w:val="C00000"/>
-        </w:rPr>
-      </w:pPr>
-      <w:r>
-        <w:rPr>
-          <w:b/>
-          <w:bCs/>
-          <w:color w:val="C00000"/>
-        </w:rPr>
-        <w:t>For each service you list service Name input type (GET or POST), Service URL, parameters and description for each parameter, Example request, Example response</w:t>
-      </w:r>
-    </w:p>
-    <w:p>
-      <w:pPr>
-        <w:pStyle w:val="ListParagraph"/>
-        <w:numPr>
-          <w:ilvl w:val="0"/>
-          <w:numId w:val="1"/>
-        </w:numPr>
-        <w:rPr>
-          <w:b/>
-          <w:bCs/>
-          <w:color w:val="C00000"/>
-        </w:rPr>
-      </w:pPr>
-      <w:r>
-        <w:rPr>
-          <w:b/>
-          <w:bCs/>
-          <w:color w:val="C00000"/>
-        </w:rPr>
-        <w:t>For example: check description of one service from twitter Rest API here</w:t>
-      </w:r>
-    </w:p>
-    <w:p>
-      <w:pPr>
-        <w:pStyle w:val="ListParagraph"/>
-        <w:rPr>
-          <w:b/>
-          <w:bCs/>
-          <w:color w:val="C00000"/>
-        </w:rPr>
-      </w:pPr>
-      <w:hyperlink r:id="rId10" w:history="1">
-        <w:r>
-          <w:rPr>
-            <w:rStyle w:val="Hyperlink"/>
-            <w:b/>
-            <w:bCs/>
-          </w:rPr>
-          <w:t>https://dev.twitter.com/rest/reference/get/statuses/mentions_timeline</w:t>
-        </w:r>
-      </w:hyperlink>
-    </w:p>
-    <w:p>
-      <w:pPr>
-        <w:pStyle w:val="ListParagraph"/>
-        <w:numPr>
-          <w:ilvl w:val="0"/>
-          <w:numId w:val="1"/>
-        </w:numPr>
-        <w:rPr>
-          <w:b/>
-          <w:bCs/>
-          <w:color w:val="C00000"/>
-        </w:rPr>
-      </w:pPr>
-      <w:r>
-        <w:rPr>
-          <w:b/>
-          <w:bCs/>
-          <w:color w:val="C00000"/>
-        </w:rPr>
-        <w:t>Use the followin</w:t>
-      </w:r>
-      <w:r>
-        <w:rPr>
-          <w:b/>
-          <w:bCs/>
-          <w:color w:val="C00000"/>
-        </w:rPr>
-        <w:t>g table to describe each service</w:t>
-      </w:r>
     </w:p>
     <w:p>
       <w:pPr>
@@ -2060,8 +1905,8 @@
           <w:b/>
           <w:bCs/>
           <w:color w:val="4F81BD" w:themeColor="accent1"/>
-          <w:sz w:val="30"/>
-          <w:szCs w:val="30"/>
+          <w:sz w:val="24"/>
+          <w:szCs w:val="24"/>
         </w:rPr>
       </w:pPr>
     </w:p>
@@ -2070,44 +1915,10 @@
         <w:rPr>
           <w:b/>
           <w:bCs/>
-          <w:color w:val="4F81BD" w:themeColor="accent1"/>
-          <w:sz w:val="30"/>
-          <w:szCs w:val="30"/>
+          <w:sz w:val="24"/>
+          <w:szCs w:val="24"/>
         </w:rPr>
       </w:pPr>
-      <w:r>
-        <w:rPr>
-          <w:b/>
-          <w:bCs/>
-          <w:color w:val="4F81BD" w:themeColor="accent1"/>
-          <w:sz w:val="30"/>
-          <w:szCs w:val="30"/>
-        </w:rPr>
-        <w:t>Example:</w:t>
-      </w:r>
-    </w:p>
-    <w:p>
-      <w:pPr>
-        <w:rPr>
-          <w:b/>
-          <w:bCs/>
-          <w:color w:val="4F81BD" w:themeColor="accent1"/>
-          <w:sz w:val="30"/>
-          <w:szCs w:val="30"/>
-        </w:rPr>
-      </w:pPr>
-      <w:proofErr w:type="spellStart"/>
-      <w:r>
-        <w:rPr>
-          <w:b/>
-          <w:bCs/>
-          <w:color w:val="4F81BD" w:themeColor="accent1"/>
-          <w:sz w:val="30"/>
-          <w:szCs w:val="30"/>
-        </w:rPr>
-        <w:t>LoginService</w:t>
-      </w:r>
-      <w:proofErr w:type="spellEnd"/>
     </w:p>
     <w:tbl>
       <w:tblPr>
@@ -2175,7 +1986,7 @@
                 <w:sz w:val="30"/>
                 <w:szCs w:val="30"/>
               </w:rPr>
-              <w:t>LoginService</w:t>
+              <w:t>CreateUserPostService</w:t>
             </w:r>
             <w:proofErr w:type="spellEnd"/>
           </w:p>
@@ -2295,25 +2106,50 @@
               <w:t>http://</w:t>
             </w:r>
             <w:r>
-              <w:rPr>
-                <w:b/>
-                <w:bCs/>
-                <w:color w:val="4F81BD" w:themeColor="accent1"/>
-                <w:sz w:val="30"/>
-                <w:szCs w:val="30"/>
-              </w:rPr>
-              <w:t>fci-swe-apps.appspot.com</w:t>
-            </w:r>
-            <w:r>
-              <w:rPr>
-                <w:b/>
-                <w:bCs/>
-                <w:color w:val="4F81BD" w:themeColor="accent1"/>
-                <w:sz w:val="30"/>
-                <w:szCs w:val="30"/>
-              </w:rPr>
-              <w:t>/rest/LoginService</w:t>
-            </w:r>
+              <w:t xml:space="preserve"> </w:t>
+            </w:r>
+            <w:r>
+              <w:rPr>
+                <w:b/>
+                <w:bCs/>
+                <w:color w:val="4F81BD" w:themeColor="accent1"/>
+                <w:sz w:val="30"/>
+                <w:szCs w:val="30"/>
+              </w:rPr>
+              <w:t>socialnetwork-fci.appspot.com</w:t>
+            </w:r>
+            <w:r>
+              <w:rPr>
+                <w:b/>
+                <w:bCs/>
+                <w:color w:val="4F81BD" w:themeColor="accent1"/>
+                <w:sz w:val="30"/>
+                <w:szCs w:val="30"/>
+              </w:rPr>
+              <w:t>/rest/</w:t>
+            </w:r>
+            <w:r>
+              <w:rPr>
+                <w:b/>
+                <w:bCs/>
+                <w:color w:val="4F81BD" w:themeColor="accent1"/>
+                <w:sz w:val="30"/>
+                <w:szCs w:val="30"/>
+              </w:rPr>
+              <w:t xml:space="preserve"> </w:t>
+            </w:r>
+            <w:proofErr w:type="spellStart"/>
+            <w:r>
+              <w:rPr>
+                <w:b/>
+                <w:bCs/>
+                <w:color w:val="4F81BD" w:themeColor="accent1"/>
+                <w:sz w:val="30"/>
+                <w:szCs w:val="30"/>
+              </w:rPr>
+              <w:t>CreateUserPost</w:t>
+            </w:r>
+            <w:proofErr w:type="spellEnd"/>
           </w:p>
         </w:tc>
       </w:tr>
@@ -2359,7 +2195,7 @@
             </w:tblPr>
             <w:tblGrid>
               <w:gridCol w:w="2064"/>
-              <w:gridCol w:w="2065"/>
+              <w:gridCol w:w="4663"/>
             </w:tblGrid>
             <w:tr>
               <w:tc>
@@ -2392,7 +2228,7 @@
               </w:tc>
               <w:tc>
                 <w:tcPr>
-                  <w:tcW w:w="2065" w:type="dxa"/>
+                  <w:tcW w:w="4663" w:type="dxa"/>
                 </w:tcPr>
                 <w:p>
                   <w:pPr>
@@ -2436,7 +2272,6 @@
                       <w:szCs w:val="30"/>
                     </w:rPr>
                   </w:pPr>
-                  <w:proofErr w:type="spellStart"/>
                   <w:r>
                     <w:rPr>
                       <w:b/>
@@ -2445,14 +2280,13 @@
                       <w:sz w:val="30"/>
                       <w:szCs w:val="30"/>
                     </w:rPr>
-                    <w:t>uname</w:t>
+                    <w:t>owner</w:t>
                   </w:r>
-                  <w:proofErr w:type="spellEnd"/>
                 </w:p>
               </w:tc>
               <w:tc>
                 <w:tcPr>
-                  <w:tcW w:w="2065" w:type="dxa"/>
+                  <w:tcW w:w="4663" w:type="dxa"/>
                 </w:tcPr>
                 <w:p>
                   <w:pPr>
@@ -2474,7 +2308,7 @@
                       <w:sz w:val="30"/>
                       <w:szCs w:val="30"/>
                     </w:rPr>
-                    <w:t>Provided user name</w:t>
+                    <w:t>The author user</w:t>
                   </w:r>
                 </w:p>
               </w:tc>
@@ -2504,13 +2338,321 @@
                       <w:sz w:val="30"/>
                       <w:szCs w:val="30"/>
                     </w:rPr>
-                    <w:t>Password</w:t>
+                    <w:t>content</w:t>
+                  </w:r>
+                </w:p>
+                <w:p>
+                  <w:pPr>
+                    <w:pStyle w:val="ListParagraph"/>
+                    <w:ind w:left="0"/>
+                    <w:rPr>
+                      <w:b/>
+                      <w:bCs/>
+                      <w:color w:val="4F81BD" w:themeColor="accent1"/>
+                      <w:sz w:val="30"/>
+                      <w:szCs w:val="30"/>
+                    </w:rPr>
+                  </w:pPr>
+                </w:p>
+              </w:tc>
+              <w:tc>
+                <w:tcPr>
+                  <w:tcW w:w="4663" w:type="dxa"/>
+                </w:tcPr>
+                <w:p>
+                  <w:pPr>
+                    <w:pStyle w:val="ListParagraph"/>
+                    <w:ind w:left="0"/>
+                    <w:rPr>
+                      <w:b/>
+                      <w:bCs/>
+                      <w:color w:val="4F81BD" w:themeColor="accent1"/>
+                      <w:sz w:val="30"/>
+                      <w:szCs w:val="30"/>
+                    </w:rPr>
+                  </w:pPr>
+                  <w:r>
+                    <w:rPr>
+                      <w:b/>
+                      <w:bCs/>
+                      <w:color w:val="4F81BD" w:themeColor="accent1"/>
+                      <w:sz w:val="30"/>
+                      <w:szCs w:val="30"/>
+                    </w:rPr>
+                    <w:t>The content of the post</w:t>
+                  </w:r>
+                </w:p>
+              </w:tc>
+            </w:tr>
+            <w:tr>
+              <w:tc>
+                <w:tcPr>
+                  <w:tcW w:w="2064" w:type="dxa"/>
+                </w:tcPr>
+                <w:p>
+                  <w:pPr>
+                    <w:pStyle w:val="ListParagraph"/>
+                    <w:ind w:left="0"/>
+                    <w:rPr>
+                      <w:b/>
+                      <w:bCs/>
+                      <w:color w:val="4F81BD" w:themeColor="accent1"/>
+                      <w:sz w:val="30"/>
+                      <w:szCs w:val="30"/>
+                    </w:rPr>
+                  </w:pPr>
+                  <w:proofErr w:type="spellStart"/>
+                  <w:r>
+                    <w:rPr>
+                      <w:b/>
+                      <w:bCs/>
+                      <w:color w:val="4F81BD" w:themeColor="accent1"/>
+                      <w:sz w:val="30"/>
+                      <w:szCs w:val="30"/>
+                    </w:rPr>
+                    <w:t>onWall</w:t>
+                  </w:r>
+                  <w:proofErr w:type="spellEnd"/>
+                </w:p>
+                <w:p>
+                  <w:pPr>
+                    <w:pStyle w:val="ListParagraph"/>
+                    <w:ind w:left="0"/>
+                    <w:rPr>
+                      <w:b/>
+                      <w:bCs/>
+                      <w:color w:val="4F81BD" w:themeColor="accent1"/>
+                      <w:sz w:val="30"/>
+                      <w:szCs w:val="30"/>
+                    </w:rPr>
+                  </w:pPr>
+                </w:p>
+              </w:tc>
+              <w:tc>
+                <w:tcPr>
+                  <w:tcW w:w="4663" w:type="dxa"/>
+                </w:tcPr>
+                <w:p>
+                  <w:pPr>
+                    <w:pStyle w:val="ListParagraph"/>
+                    <w:ind w:left="0"/>
+                    <w:rPr>
+                      <w:b/>
+                      <w:bCs/>
+                      <w:color w:val="4F81BD" w:themeColor="accent1"/>
+                      <w:sz w:val="30"/>
+                      <w:szCs w:val="30"/>
+                    </w:rPr>
+                  </w:pPr>
+                  <w:r>
+                    <w:rPr>
+                      <w:b/>
+                      <w:bCs/>
+                      <w:color w:val="4F81BD" w:themeColor="accent1"/>
+                      <w:sz w:val="30"/>
+                      <w:szCs w:val="30"/>
+                    </w:rPr>
+                    <w:t xml:space="preserve">The name of the user's timeline </w:t>
+                  </w:r>
+                </w:p>
+              </w:tc>
+            </w:tr>
+            <w:tr>
+              <w:tc>
+                <w:tcPr>
+                  <w:tcW w:w="2064" w:type="dxa"/>
+                </w:tcPr>
+                <w:p>
+                  <w:pPr>
+                    <w:pStyle w:val="ListParagraph"/>
+                    <w:ind w:left="0"/>
+                    <w:rPr>
+                      <w:b/>
+                      <w:bCs/>
+                      <w:color w:val="4F81BD" w:themeColor="accent1"/>
+                      <w:sz w:val="30"/>
+                      <w:szCs w:val="30"/>
+                    </w:rPr>
+                  </w:pPr>
+                  <w:r>
+                    <w:rPr>
+                      <w:b/>
+                      <w:bCs/>
+                      <w:color w:val="4F81BD" w:themeColor="accent1"/>
+                      <w:sz w:val="30"/>
+                      <w:szCs w:val="30"/>
+                    </w:rPr>
+                    <w:t xml:space="preserve">privacy </w:t>
+                  </w:r>
+                </w:p>
+                <w:p>
+                  <w:pPr>
+                    <w:pStyle w:val="ListParagraph"/>
+                    <w:ind w:left="0"/>
+                    <w:rPr>
+                      <w:b/>
+                      <w:bCs/>
+                      <w:color w:val="4F81BD" w:themeColor="accent1"/>
+                      <w:sz w:val="30"/>
+                      <w:szCs w:val="30"/>
+                    </w:rPr>
+                  </w:pPr>
+                </w:p>
+              </w:tc>
+              <w:tc>
+                <w:tcPr>
+                  <w:tcW w:w="4663" w:type="dxa"/>
+                </w:tcPr>
+                <w:p>
+                  <w:pPr>
+                    <w:pStyle w:val="ListParagraph"/>
+                    <w:ind w:left="0"/>
+                    <w:rPr>
+                      <w:b/>
+                      <w:bCs/>
+                      <w:color w:val="4F81BD" w:themeColor="accent1"/>
+                      <w:sz w:val="30"/>
+                      <w:szCs w:val="30"/>
+                    </w:rPr>
+                  </w:pPr>
+                  <w:r>
+                    <w:rPr>
+                      <w:b/>
+                      <w:bCs/>
+                      <w:color w:val="4F81BD" w:themeColor="accent1"/>
+                      <w:sz w:val="30"/>
+                      <w:szCs w:val="30"/>
+                    </w:rPr>
+                    <w:t>Provided privacy (</w:t>
+                  </w:r>
+                  <w:proofErr w:type="spellStart"/>
+                  <w:r>
+                    <w:rPr>
+                      <w:b/>
+                      <w:bCs/>
+                      <w:color w:val="4F81BD" w:themeColor="accent1"/>
+                      <w:sz w:val="30"/>
+                      <w:szCs w:val="30"/>
+                    </w:rPr>
+                    <w:t>public,private,custom</w:t>
+                  </w:r>
+                  <w:proofErr w:type="spellEnd"/>
+                  <w:r>
+                    <w:rPr>
+                      <w:b/>
+                      <w:bCs/>
+                      <w:color w:val="4F81BD" w:themeColor="accent1"/>
+                      <w:sz w:val="30"/>
+                      <w:szCs w:val="30"/>
+                    </w:rPr>
+                    <w:t>)</w:t>
+                  </w:r>
+                </w:p>
+              </w:tc>
+            </w:tr>
+            <w:tr>
+              <w:tc>
+                <w:tcPr>
+                  <w:tcW w:w="2064" w:type="dxa"/>
+                </w:tcPr>
+                <w:p>
+                  <w:pPr>
+                    <w:pStyle w:val="ListParagraph"/>
+                    <w:ind w:left="0"/>
+                    <w:rPr>
+                      <w:b/>
+                      <w:bCs/>
+                      <w:color w:val="4F81BD" w:themeColor="accent1"/>
+                      <w:sz w:val="30"/>
+                      <w:szCs w:val="30"/>
+                    </w:rPr>
+                  </w:pPr>
+                  <w:r>
+                    <w:rPr>
+                      <w:b/>
+                      <w:bCs/>
+                      <w:color w:val="4F81BD" w:themeColor="accent1"/>
+                      <w:sz w:val="30"/>
+                      <w:szCs w:val="30"/>
+                    </w:rPr>
+                    <w:t xml:space="preserve">feeling </w:t>
+                  </w:r>
+                </w:p>
+                <w:p>
+                  <w:pPr>
+                    <w:pStyle w:val="ListParagraph"/>
+                    <w:ind w:left="0"/>
+                    <w:rPr>
+                      <w:b/>
+                      <w:bCs/>
+                      <w:color w:val="4F81BD" w:themeColor="accent1"/>
+                      <w:sz w:val="30"/>
+                      <w:szCs w:val="30"/>
+                    </w:rPr>
+                  </w:pPr>
+                </w:p>
+              </w:tc>
+              <w:tc>
+                <w:tcPr>
+                  <w:tcW w:w="4663" w:type="dxa"/>
+                </w:tcPr>
+                <w:p>
+                  <w:pPr>
+                    <w:pStyle w:val="ListParagraph"/>
+                    <w:ind w:left="0"/>
+                    <w:rPr>
+                      <w:b/>
+                      <w:bCs/>
+                      <w:color w:val="4F81BD" w:themeColor="accent1"/>
+                      <w:sz w:val="30"/>
+                      <w:szCs w:val="30"/>
+                    </w:rPr>
+                  </w:pPr>
+                  <w:r>
+                    <w:rPr>
+                      <w:b/>
+                      <w:bCs/>
+                      <w:color w:val="4F81BD" w:themeColor="accent1"/>
+                      <w:sz w:val="30"/>
+                      <w:szCs w:val="30"/>
+                    </w:rPr>
+                    <w:t>Provided feeling</w:t>
+                  </w:r>
+                </w:p>
+              </w:tc>
+            </w:tr>
+            <w:tr>
+              <w:tc>
+                <w:tcPr>
+                  <w:tcW w:w="2064" w:type="dxa"/>
+                </w:tcPr>
+                <w:p>
+                  <w:pPr>
+                    <w:pStyle w:val="ListParagraph"/>
+                    <w:ind w:left="0"/>
+                    <w:rPr>
+                      <w:b/>
+                      <w:bCs/>
+                      <w:color w:val="4F81BD" w:themeColor="accent1"/>
+                      <w:sz w:val="30"/>
+                      <w:szCs w:val="30"/>
+                    </w:rPr>
+                  </w:pPr>
+                  <w:r>
+                    <w:rPr>
+                      <w:b/>
+                      <w:bCs/>
+                      <w:color w:val="4F81BD" w:themeColor="accent1"/>
+                      <w:sz w:val="30"/>
+                      <w:szCs w:val="30"/>
+                    </w:rPr>
+                    <w:t>custom</w:t>
                   </w:r>
                 </w:p>
               </w:tc>
               <w:tc>
                 <w:tcPr>
-                  <w:tcW w:w="2065" w:type="dxa"/>
+                  <w:tcW w:w="4663" w:type="dxa"/>
                 </w:tcPr>
                 <w:p>
                   <w:pPr>
@@ -2524,6 +2666,7 @@
                       <w:szCs w:val="30"/>
                     </w:rPr>
                   </w:pPr>
+                  <w:proofErr w:type="spellStart"/>
                   <w:r>
                     <w:rPr>
                       <w:b/>
@@ -2532,7 +2675,40 @@
                       <w:sz w:val="30"/>
                       <w:szCs w:val="30"/>
                     </w:rPr>
-                    <w:t>Provided user password</w:t>
+                    <w:t>jsonArray</w:t>
+                  </w:r>
+                  <w:proofErr w:type="spellEnd"/>
+                  <w:r>
+                    <w:rPr>
+                      <w:b/>
+                      <w:bCs/>
+                      <w:color w:val="4F81BD" w:themeColor="accent1"/>
+                      <w:sz w:val="30"/>
+                      <w:szCs w:val="30"/>
+                    </w:rPr>
+                    <w:t xml:space="preserve"> of </w:t>
+                  </w:r>
+                  <w:proofErr w:type="spellStart"/>
+                  <w:r>
+                    <w:rPr>
+                      <w:b/>
+                      <w:bCs/>
+                      <w:color w:val="4F81BD" w:themeColor="accent1"/>
+                      <w:sz w:val="30"/>
+                      <w:szCs w:val="30"/>
+                    </w:rPr>
+                    <w:t>cutom</w:t>
+                  </w:r>
+                  <w:proofErr w:type="spellEnd"/>
+                  <w:r>
+                    <w:rPr>
+                      <w:b/>
+                      <w:bCs/>
+                      <w:color w:val="4F81BD" w:themeColor="accent1"/>
+                      <w:sz w:val="30"/>
+                      <w:szCs w:val="30"/>
+                    </w:rPr>
+                    <w:t xml:space="preserve"> users which can see the post if the privacy is custom</w:t>
                   </w:r>
                 </w:p>
               </w:tc>
@@ -2578,7 +2754,18 @@
                 <w:sz w:val="30"/>
                 <w:szCs w:val="30"/>
               </w:rPr>
-              <w:t>Example request</w:t>
+              <w:t xml:space="preserve">Example </w:t>
+            </w:r>
+            <w:r>
+              <w:rPr>
+                <w:b/>
+                <w:bCs/>
+                <w:color w:val="4F81BD" w:themeColor="accent1"/>
+                <w:sz w:val="30"/>
+                <w:szCs w:val="30"/>
+              </w:rPr>
+              <w:lastRenderedPageBreak/>
+              <w:t>request</w:t>
             </w:r>
           </w:p>
         </w:tc>
@@ -2604,6 +2791,7 @@
                 <w:sz w:val="30"/>
                 <w:szCs w:val="30"/>
               </w:rPr>
+              <w:lastRenderedPageBreak/>
               <w:t>POST</w:t>
             </w:r>
           </w:p>
@@ -2627,6 +2815,7 @@
                 <w:sz w:val="30"/>
                 <w:szCs w:val="30"/>
               </w:rPr>
+              <w:lastRenderedPageBreak/>
               <w:t>http://</w:t>
             </w:r>
             <w:r>
@@ -2640,19 +2829,28 @@
                 <w:sz w:val="30"/>
                 <w:szCs w:val="30"/>
               </w:rPr>
-              <w:t xml:space="preserve">fci-swe-apps.appspot.com </w:t>
-            </w:r>
-            <w:r>
-              <w:rPr>
-                <w:b/>
-                <w:bCs/>
-                <w:color w:val="4F81BD" w:themeColor="accent1"/>
-                <w:sz w:val="30"/>
-                <w:szCs w:val="30"/>
-              </w:rPr>
-              <w:lastRenderedPageBreak/>
+              <w:t>socialnetwork-fci.appspot.com</w:t>
+            </w:r>
+            <w:r>
+              <w:rPr>
+                <w:b/>
+                <w:bCs/>
+                <w:color w:val="4F81BD" w:themeColor="accent1"/>
+                <w:sz w:val="30"/>
+                <w:szCs w:val="30"/>
+              </w:rPr>
               <w:t>/rest/</w:t>
             </w:r>
+            <w:r>
+              <w:rPr>
+                <w:b/>
+                <w:bCs/>
+                <w:color w:val="4F81BD" w:themeColor="accent1"/>
+                <w:sz w:val="30"/>
+                <w:szCs w:val="30"/>
+              </w:rPr>
+              <w:t xml:space="preserve"> </w:t>
+            </w:r>
             <w:proofErr w:type="spellStart"/>
             <w:r>
               <w:rPr>
@@ -2662,8 +2860,9 @@
                 <w:sz w:val="30"/>
                 <w:szCs w:val="30"/>
               </w:rPr>
-              <w:t>LoginService</w:t>
-            </w:r>
+              <w:t>CreateUserPost</w:t>
+            </w:r>
+            <w:proofErr w:type="spellEnd"/>
             <w:r>
               <w:rPr>
                 <w:b/>
@@ -2682,7 +2881,41 @@
                 <w:sz w:val="30"/>
                 <w:szCs w:val="30"/>
               </w:rPr>
-              <w:t>uname</w:t>
+              <w:t xml:space="preserve"> owner</w:t>
+            </w:r>
+            <w:r>
+              <w:rPr>
+                <w:b/>
+                <w:bCs/>
+                <w:color w:val="4F81BD" w:themeColor="accent1"/>
+                <w:sz w:val="30"/>
+                <w:szCs w:val="30"/>
+              </w:rPr>
+              <w:t xml:space="preserve"> </w:t>
+            </w:r>
+            <w:r>
+              <w:rPr>
+                <w:b/>
+                <w:bCs/>
+                <w:color w:val="4F81BD" w:themeColor="accent1"/>
+                <w:sz w:val="30"/>
+                <w:szCs w:val="30"/>
+              </w:rPr>
+              <w:t>=</w:t>
+            </w:r>
+            <w:r>
+              <w:t xml:space="preserve"> </w:t>
+            </w:r>
+            <w:proofErr w:type="spellStart"/>
+            <w:r>
+              <w:rPr>
+                <w:b/>
+                <w:bCs/>
+                <w:color w:val="4F81BD" w:themeColor="accent1"/>
+                <w:sz w:val="30"/>
+                <w:szCs w:val="30"/>
+              </w:rPr>
+              <w:t>Heba</w:t>
             </w:r>
             <w:proofErr w:type="spellEnd"/>
             <w:r>
@@ -2693,30 +2926,81 @@
                 <w:sz w:val="30"/>
                 <w:szCs w:val="30"/>
               </w:rPr>
+              <w:t>&amp;</w:t>
+            </w:r>
+            <w:r>
+              <w:rPr>
+                <w:b/>
+                <w:bCs/>
+                <w:color w:val="4F81BD" w:themeColor="accent1"/>
+                <w:sz w:val="30"/>
+                <w:szCs w:val="30"/>
+              </w:rPr>
+              <w:t xml:space="preserve"> content</w:t>
+            </w:r>
+            <w:r>
+              <w:rPr>
+                <w:b/>
+                <w:bCs/>
+                <w:color w:val="4F81BD" w:themeColor="accent1"/>
+                <w:sz w:val="30"/>
+                <w:szCs w:val="30"/>
+              </w:rPr>
               <w:t>=</w:t>
             </w:r>
             <w:r>
-              <w:t xml:space="preserve"> </w:t>
-            </w:r>
-            <w:r>
-              <w:rPr>
-                <w:b/>
-                <w:bCs/>
-                <w:color w:val="4F81BD" w:themeColor="accent1"/>
-                <w:sz w:val="30"/>
-                <w:szCs w:val="30"/>
-              </w:rPr>
-              <w:t>MohamedSamir3</w:t>
-            </w:r>
-            <w:r>
-              <w:rPr>
-                <w:b/>
-                <w:bCs/>
-                <w:color w:val="4F81BD" w:themeColor="accent1"/>
-                <w:sz w:val="30"/>
-                <w:szCs w:val="30"/>
-              </w:rPr>
-              <w:t>&amp;password=123456789</w:t>
+              <w:rPr>
+                <w:b/>
+                <w:bCs/>
+                <w:color w:val="4F81BD" w:themeColor="accent1"/>
+                <w:sz w:val="30"/>
+                <w:szCs w:val="30"/>
+              </w:rPr>
+              <w:t xml:space="preserve">posst1&amp; </w:t>
+            </w:r>
+            <w:proofErr w:type="spellStart"/>
+            <w:r>
+              <w:rPr>
+                <w:b/>
+                <w:bCs/>
+                <w:color w:val="4F81BD" w:themeColor="accent1"/>
+                <w:sz w:val="30"/>
+                <w:szCs w:val="30"/>
+              </w:rPr>
+              <w:t>onWall</w:t>
+            </w:r>
+            <w:proofErr w:type="spellEnd"/>
+            <w:r>
+              <w:rPr>
+                <w:b/>
+                <w:bCs/>
+                <w:color w:val="4F81BD" w:themeColor="accent1"/>
+                <w:sz w:val="30"/>
+                <w:szCs w:val="30"/>
+              </w:rPr>
+              <w:t>=</w:t>
+            </w:r>
+            <w:proofErr w:type="spellStart"/>
+            <w:r>
+              <w:rPr>
+                <w:b/>
+                <w:bCs/>
+                <w:color w:val="4F81BD" w:themeColor="accent1"/>
+                <w:sz w:val="30"/>
+                <w:szCs w:val="30"/>
+              </w:rPr>
+              <w:t>Heba</w:t>
+            </w:r>
+            <w:proofErr w:type="spellEnd"/>
+            <w:r>
+              <w:rPr>
+                <w:b/>
+                <w:bCs/>
+                <w:color w:val="4F81BD" w:themeColor="accent1"/>
+                <w:sz w:val="30"/>
+                <w:szCs w:val="30"/>
+              </w:rPr>
+              <w:t>&amp; privacy =public&amp; feeling =Happy&amp; custom=</w:t>
             </w:r>
           </w:p>
         </w:tc>
@@ -2775,7 +3059,17 @@
                 <w:sz w:val="30"/>
                 <w:szCs w:val="30"/>
               </w:rPr>
-              <w:t>{"id":1,"Status":"OK","email":"mohamed","name":"MohamedSamir3","password":"123456789"}</w:t>
+              <w:t>{"Status":"OK</w:t>
+            </w:r>
+            <w:r>
+              <w:rPr>
+                <w:b/>
+                <w:bCs/>
+                <w:color w:val="4F81BD" w:themeColor="accent1"/>
+                <w:sz w:val="30"/>
+                <w:szCs w:val="30"/>
+              </w:rPr>
+              <w:t>"}</w:t>
             </w:r>
           </w:p>
         </w:tc>
@@ -2794,9 +3088,3256 @@
     </w:p>
     <w:p>
       <w:pPr>
+        <w:rPr>
+          <w:b/>
+          <w:bCs/>
+          <w:color w:val="4F81BD" w:themeColor="accent1"/>
+          <w:sz w:val="30"/>
+          <w:szCs w:val="30"/>
+        </w:rPr>
+      </w:pPr>
+      <w:r>
+        <w:rPr>
+          <w:b/>
+          <w:bCs/>
+          <w:color w:val="4F81BD" w:themeColor="accent1"/>
+          <w:sz w:val="30"/>
+          <w:szCs w:val="30"/>
+        </w:rPr>
+        <w:tab/>
+      </w:r>
+    </w:p>
+    <w:tbl>
+      <w:tblPr>
+        <w:tblStyle w:val="TableGrid"/>
+        <w:tblW w:w="9738" w:type="dxa"/>
+        <w:tblInd w:w="1080" w:type="dxa"/>
+        <w:tblLayout w:type="fixed"/>
+        <w:tblLook w:val="04A0"/>
+      </w:tblPr>
+      <w:tblGrid>
+        <w:gridCol w:w="1998"/>
+        <w:gridCol w:w="7740"/>
+      </w:tblGrid>
+      <w:tr>
+        <w:tc>
+          <w:tcPr>
+            <w:tcW w:w="1998" w:type="dxa"/>
+          </w:tcPr>
+          <w:p>
+            <w:pPr>
+              <w:pStyle w:val="ListParagraph"/>
+              <w:ind w:left="0"/>
+              <w:rPr>
+                <w:b/>
+                <w:bCs/>
+                <w:color w:val="4F81BD" w:themeColor="accent1"/>
+                <w:sz w:val="30"/>
+                <w:szCs w:val="30"/>
+              </w:rPr>
+            </w:pPr>
+            <w:r>
+              <w:rPr>
+                <w:b/>
+                <w:bCs/>
+                <w:color w:val="4F81BD" w:themeColor="accent1"/>
+                <w:sz w:val="30"/>
+                <w:szCs w:val="30"/>
+              </w:rPr>
+              <w:t>Service name</w:t>
+            </w:r>
+          </w:p>
+        </w:tc>
+        <w:tc>
+          <w:tcPr>
+            <w:tcW w:w="7740" w:type="dxa"/>
+          </w:tcPr>
+          <w:p>
+            <w:pPr>
+              <w:pStyle w:val="ListParagraph"/>
+              <w:ind w:left="0"/>
+              <w:rPr>
+                <w:b/>
+                <w:bCs/>
+                <w:color w:val="4F81BD" w:themeColor="accent1"/>
+                <w:sz w:val="30"/>
+                <w:szCs w:val="30"/>
+              </w:rPr>
+            </w:pPr>
+            <w:proofErr w:type="spellStart"/>
+            <w:r>
+              <w:rPr>
+                <w:b/>
+                <w:bCs/>
+                <w:color w:val="4F81BD" w:themeColor="accent1"/>
+                <w:sz w:val="30"/>
+                <w:szCs w:val="30"/>
+              </w:rPr>
+              <w:t>CreateFriendPostService</w:t>
+            </w:r>
+            <w:proofErr w:type="spellEnd"/>
+          </w:p>
+        </w:tc>
+      </w:tr>
+      <w:tr>
+        <w:tc>
+          <w:tcPr>
+            <w:tcW w:w="1998" w:type="dxa"/>
+          </w:tcPr>
+          <w:p>
+            <w:pPr>
+              <w:pStyle w:val="ListParagraph"/>
+              <w:ind w:left="0"/>
+              <w:rPr>
+                <w:b/>
+                <w:bCs/>
+                <w:color w:val="4F81BD" w:themeColor="accent1"/>
+                <w:sz w:val="30"/>
+                <w:szCs w:val="30"/>
+              </w:rPr>
+            </w:pPr>
+            <w:r>
+              <w:rPr>
+                <w:b/>
+                <w:bCs/>
+                <w:color w:val="4F81BD" w:themeColor="accent1"/>
+                <w:sz w:val="30"/>
+                <w:szCs w:val="30"/>
+              </w:rPr>
+              <w:t>Input type</w:t>
+            </w:r>
+          </w:p>
+        </w:tc>
+        <w:tc>
+          <w:tcPr>
+            <w:tcW w:w="7740" w:type="dxa"/>
+          </w:tcPr>
+          <w:p>
+            <w:pPr>
+              <w:pStyle w:val="ListParagraph"/>
+              <w:ind w:left="0"/>
+              <w:rPr>
+                <w:b/>
+                <w:bCs/>
+                <w:color w:val="4F81BD" w:themeColor="accent1"/>
+                <w:sz w:val="30"/>
+                <w:szCs w:val="30"/>
+              </w:rPr>
+            </w:pPr>
+            <w:r>
+              <w:rPr>
+                <w:b/>
+                <w:bCs/>
+                <w:color w:val="4F81BD" w:themeColor="accent1"/>
+                <w:sz w:val="30"/>
+                <w:szCs w:val="30"/>
+              </w:rPr>
+              <w:t>POST</w:t>
+            </w:r>
+          </w:p>
+        </w:tc>
+      </w:tr>
+      <w:tr>
+        <w:tc>
+          <w:tcPr>
+            <w:tcW w:w="1998" w:type="dxa"/>
+          </w:tcPr>
+          <w:p>
+            <w:pPr>
+              <w:pStyle w:val="ListParagraph"/>
+              <w:ind w:left="0"/>
+              <w:rPr>
+                <w:b/>
+                <w:bCs/>
+                <w:color w:val="4F81BD" w:themeColor="accent1"/>
+                <w:sz w:val="30"/>
+                <w:szCs w:val="30"/>
+              </w:rPr>
+            </w:pPr>
+            <w:r>
+              <w:rPr>
+                <w:b/>
+                <w:bCs/>
+                <w:color w:val="4F81BD" w:themeColor="accent1"/>
+                <w:sz w:val="30"/>
+                <w:szCs w:val="30"/>
+              </w:rPr>
+              <w:t>Service URL</w:t>
+            </w:r>
+          </w:p>
+        </w:tc>
+        <w:tc>
+          <w:tcPr>
+            <w:tcW w:w="7740" w:type="dxa"/>
+          </w:tcPr>
+          <w:p>
+            <w:pPr>
+              <w:pStyle w:val="ListParagraph"/>
+              <w:ind w:left="0"/>
+              <w:rPr>
+                <w:b/>
+                <w:bCs/>
+                <w:color w:val="4F81BD" w:themeColor="accent1"/>
+                <w:sz w:val="30"/>
+                <w:szCs w:val="30"/>
+              </w:rPr>
+            </w:pPr>
+            <w:r>
+              <w:rPr>
+                <w:b/>
+                <w:bCs/>
+                <w:color w:val="4F81BD" w:themeColor="accent1"/>
+                <w:sz w:val="30"/>
+                <w:szCs w:val="30"/>
+              </w:rPr>
+              <w:t>http://</w:t>
+            </w:r>
+            <w:r>
+              <w:t xml:space="preserve"> </w:t>
+            </w:r>
+            <w:r>
+              <w:rPr>
+                <w:b/>
+                <w:bCs/>
+                <w:color w:val="4F81BD" w:themeColor="accent1"/>
+                <w:sz w:val="30"/>
+                <w:szCs w:val="30"/>
+              </w:rPr>
+              <w:t>socialnetwork-fci.appspot.com</w:t>
+            </w:r>
+            <w:r>
+              <w:rPr>
+                <w:b/>
+                <w:bCs/>
+                <w:color w:val="4F81BD" w:themeColor="accent1"/>
+                <w:sz w:val="30"/>
+                <w:szCs w:val="30"/>
+              </w:rPr>
+              <w:t>/rest/</w:t>
+            </w:r>
+            <w:r>
+              <w:rPr>
+                <w:b/>
+                <w:bCs/>
+                <w:color w:val="4F81BD" w:themeColor="accent1"/>
+                <w:sz w:val="30"/>
+                <w:szCs w:val="30"/>
+              </w:rPr>
+              <w:t xml:space="preserve"> </w:t>
+            </w:r>
+            <w:proofErr w:type="spellStart"/>
+            <w:r>
+              <w:rPr>
+                <w:b/>
+                <w:bCs/>
+                <w:color w:val="4F81BD" w:themeColor="accent1"/>
+                <w:sz w:val="30"/>
+                <w:szCs w:val="30"/>
+              </w:rPr>
+              <w:t>CreateFriendPost</w:t>
+            </w:r>
+            <w:proofErr w:type="spellEnd"/>
+          </w:p>
+        </w:tc>
+      </w:tr>
+      <w:tr>
+        <w:tc>
+          <w:tcPr>
+            <w:tcW w:w="1998" w:type="dxa"/>
+          </w:tcPr>
+          <w:p>
+            <w:pPr>
+              <w:pStyle w:val="ListParagraph"/>
+              <w:ind w:left="0"/>
+              <w:rPr>
+                <w:b/>
+                <w:bCs/>
+                <w:color w:val="4F81BD" w:themeColor="accent1"/>
+                <w:sz w:val="30"/>
+                <w:szCs w:val="30"/>
+              </w:rPr>
+            </w:pPr>
+            <w:r>
+              <w:rPr>
+                <w:b/>
+                <w:bCs/>
+                <w:color w:val="4F81BD" w:themeColor="accent1"/>
+                <w:sz w:val="30"/>
+                <w:szCs w:val="30"/>
+              </w:rPr>
+              <w:t>Parameters</w:t>
+            </w:r>
+          </w:p>
+        </w:tc>
+        <w:tc>
+          <w:tcPr>
+            <w:tcW w:w="7740" w:type="dxa"/>
+          </w:tcPr>
+          <w:tbl>
+            <w:tblPr>
+              <w:tblStyle w:val="TableGrid"/>
+              <w:tblW w:w="0" w:type="auto"/>
+              <w:tblLayout w:type="fixed"/>
+              <w:tblLook w:val="04A0"/>
+            </w:tblPr>
+            <w:tblGrid>
+              <w:gridCol w:w="2064"/>
+              <w:gridCol w:w="4663"/>
+            </w:tblGrid>
+            <w:tr>
+              <w:tc>
+                <w:tcPr>
+                  <w:tcW w:w="2064" w:type="dxa"/>
+                </w:tcPr>
+                <w:p>
+                  <w:pPr>
+                    <w:pStyle w:val="ListParagraph"/>
+                    <w:ind w:left="0"/>
+                    <w:rPr>
+                      <w:b/>
+                      <w:bCs/>
+                      <w:color w:val="4F81BD" w:themeColor="accent1"/>
+                      <w:sz w:val="30"/>
+                      <w:szCs w:val="30"/>
+                    </w:rPr>
+                  </w:pPr>
+                  <w:r>
+                    <w:rPr>
+                      <w:b/>
+                      <w:bCs/>
+                      <w:color w:val="4F81BD" w:themeColor="accent1"/>
+                      <w:sz w:val="30"/>
+                      <w:szCs w:val="30"/>
+                    </w:rPr>
+                    <w:t>NAME</w:t>
+                  </w:r>
+                </w:p>
+              </w:tc>
+              <w:tc>
+                <w:tcPr>
+                  <w:tcW w:w="4663" w:type="dxa"/>
+                </w:tcPr>
+                <w:p>
+                  <w:pPr>
+                    <w:pStyle w:val="ListParagraph"/>
+                    <w:ind w:left="0"/>
+                    <w:rPr>
+                      <w:b/>
+                      <w:bCs/>
+                      <w:color w:val="4F81BD" w:themeColor="accent1"/>
+                      <w:sz w:val="30"/>
+                      <w:szCs w:val="30"/>
+                    </w:rPr>
+                  </w:pPr>
+                  <w:r>
+                    <w:rPr>
+                      <w:b/>
+                      <w:bCs/>
+                      <w:color w:val="4F81BD" w:themeColor="accent1"/>
+                      <w:sz w:val="30"/>
+                      <w:szCs w:val="30"/>
+                    </w:rPr>
+                    <w:t>Description</w:t>
+                  </w:r>
+                </w:p>
+              </w:tc>
+            </w:tr>
+            <w:tr>
+              <w:tc>
+                <w:tcPr>
+                  <w:tcW w:w="2064" w:type="dxa"/>
+                </w:tcPr>
+                <w:p>
+                  <w:pPr>
+                    <w:pStyle w:val="ListParagraph"/>
+                    <w:ind w:left="0"/>
+                    <w:rPr>
+                      <w:b/>
+                      <w:bCs/>
+                      <w:color w:val="4F81BD" w:themeColor="accent1"/>
+                      <w:sz w:val="30"/>
+                      <w:szCs w:val="30"/>
+                    </w:rPr>
+                  </w:pPr>
+                  <w:r>
+                    <w:rPr>
+                      <w:b/>
+                      <w:bCs/>
+                      <w:color w:val="4F81BD" w:themeColor="accent1"/>
+                      <w:sz w:val="30"/>
+                      <w:szCs w:val="30"/>
+                    </w:rPr>
+                    <w:t>owner</w:t>
+                  </w:r>
+                </w:p>
+              </w:tc>
+              <w:tc>
+                <w:tcPr>
+                  <w:tcW w:w="4663" w:type="dxa"/>
+                </w:tcPr>
+                <w:p>
+                  <w:pPr>
+                    <w:pStyle w:val="ListParagraph"/>
+                    <w:ind w:left="0"/>
+                    <w:rPr>
+                      <w:b/>
+                      <w:bCs/>
+                      <w:color w:val="4F81BD" w:themeColor="accent1"/>
+                      <w:sz w:val="30"/>
+                      <w:szCs w:val="30"/>
+                    </w:rPr>
+                  </w:pPr>
+                  <w:r>
+                    <w:rPr>
+                      <w:b/>
+                      <w:bCs/>
+                      <w:color w:val="4F81BD" w:themeColor="accent1"/>
+                      <w:sz w:val="30"/>
+                      <w:szCs w:val="30"/>
+                    </w:rPr>
+                    <w:t>The author user</w:t>
+                  </w:r>
+                </w:p>
+              </w:tc>
+            </w:tr>
+            <w:tr>
+              <w:tc>
+                <w:tcPr>
+                  <w:tcW w:w="2064" w:type="dxa"/>
+                </w:tcPr>
+                <w:p>
+                  <w:pPr>
+                    <w:pStyle w:val="ListParagraph"/>
+                    <w:ind w:left="0"/>
+                    <w:rPr>
+                      <w:b/>
+                      <w:bCs/>
+                      <w:color w:val="4F81BD" w:themeColor="accent1"/>
+                      <w:sz w:val="30"/>
+                      <w:szCs w:val="30"/>
+                    </w:rPr>
+                  </w:pPr>
+                  <w:r>
+                    <w:rPr>
+                      <w:b/>
+                      <w:bCs/>
+                      <w:color w:val="4F81BD" w:themeColor="accent1"/>
+                      <w:sz w:val="30"/>
+                      <w:szCs w:val="30"/>
+                    </w:rPr>
+                    <w:t>content</w:t>
+                  </w:r>
+                </w:p>
+                <w:p>
+                  <w:pPr>
+                    <w:pStyle w:val="ListParagraph"/>
+                    <w:ind w:left="0"/>
+                    <w:rPr>
+                      <w:b/>
+                      <w:bCs/>
+                      <w:color w:val="4F81BD" w:themeColor="accent1"/>
+                      <w:sz w:val="30"/>
+                      <w:szCs w:val="30"/>
+                    </w:rPr>
+                  </w:pPr>
+                </w:p>
+              </w:tc>
+              <w:tc>
+                <w:tcPr>
+                  <w:tcW w:w="4663" w:type="dxa"/>
+                </w:tcPr>
+                <w:p>
+                  <w:pPr>
+                    <w:pStyle w:val="ListParagraph"/>
+                    <w:ind w:left="0"/>
+                    <w:rPr>
+                      <w:b/>
+                      <w:bCs/>
+                      <w:color w:val="4F81BD" w:themeColor="accent1"/>
+                      <w:sz w:val="30"/>
+                      <w:szCs w:val="30"/>
+                    </w:rPr>
+                  </w:pPr>
+                  <w:r>
+                    <w:rPr>
+                      <w:b/>
+                      <w:bCs/>
+                      <w:color w:val="4F81BD" w:themeColor="accent1"/>
+                      <w:sz w:val="30"/>
+                      <w:szCs w:val="30"/>
+                    </w:rPr>
+                    <w:t>The content of the post</w:t>
+                  </w:r>
+                </w:p>
+              </w:tc>
+            </w:tr>
+            <w:tr>
+              <w:tc>
+                <w:tcPr>
+                  <w:tcW w:w="2064" w:type="dxa"/>
+                </w:tcPr>
+                <w:p>
+                  <w:pPr>
+                    <w:pStyle w:val="ListParagraph"/>
+                    <w:ind w:left="0"/>
+                    <w:rPr>
+                      <w:b/>
+                      <w:bCs/>
+                      <w:color w:val="4F81BD" w:themeColor="accent1"/>
+                      <w:sz w:val="30"/>
+                      <w:szCs w:val="30"/>
+                    </w:rPr>
+                  </w:pPr>
+                  <w:proofErr w:type="spellStart"/>
+                  <w:r>
+                    <w:rPr>
+                      <w:b/>
+                      <w:bCs/>
+                      <w:color w:val="4F81BD" w:themeColor="accent1"/>
+                      <w:sz w:val="30"/>
+                      <w:szCs w:val="30"/>
+                    </w:rPr>
+                    <w:t>onWall</w:t>
+                  </w:r>
+                  <w:proofErr w:type="spellEnd"/>
+                </w:p>
+                <w:p>
+                  <w:pPr>
+                    <w:pStyle w:val="ListParagraph"/>
+                    <w:ind w:left="0"/>
+                    <w:rPr>
+                      <w:b/>
+                      <w:bCs/>
+                      <w:color w:val="4F81BD" w:themeColor="accent1"/>
+                      <w:sz w:val="30"/>
+                      <w:szCs w:val="30"/>
+                    </w:rPr>
+                  </w:pPr>
+                </w:p>
+              </w:tc>
+              <w:tc>
+                <w:tcPr>
+                  <w:tcW w:w="4663" w:type="dxa"/>
+                </w:tcPr>
+                <w:p>
+                  <w:pPr>
+                    <w:pStyle w:val="ListParagraph"/>
+                    <w:ind w:left="0"/>
+                    <w:rPr>
+                      <w:b/>
+                      <w:bCs/>
+                      <w:color w:val="4F81BD" w:themeColor="accent1"/>
+                      <w:sz w:val="30"/>
+                      <w:szCs w:val="30"/>
+                    </w:rPr>
+                  </w:pPr>
+                  <w:r>
+                    <w:rPr>
+                      <w:b/>
+                      <w:bCs/>
+                      <w:color w:val="4F81BD" w:themeColor="accent1"/>
+                      <w:sz w:val="30"/>
+                      <w:szCs w:val="30"/>
+                    </w:rPr>
+                    <w:t xml:space="preserve">The name of the user's timeline </w:t>
+                  </w:r>
+                </w:p>
+              </w:tc>
+            </w:tr>
+            <w:tr>
+              <w:tc>
+                <w:tcPr>
+                  <w:tcW w:w="2064" w:type="dxa"/>
+                </w:tcPr>
+                <w:p>
+                  <w:pPr>
+                    <w:pStyle w:val="ListParagraph"/>
+                    <w:ind w:left="0"/>
+                    <w:rPr>
+                      <w:b/>
+                      <w:bCs/>
+                      <w:color w:val="4F81BD" w:themeColor="accent1"/>
+                      <w:sz w:val="30"/>
+                      <w:szCs w:val="30"/>
+                    </w:rPr>
+                  </w:pPr>
+                  <w:r>
+                    <w:rPr>
+                      <w:b/>
+                      <w:bCs/>
+                      <w:color w:val="4F81BD" w:themeColor="accent1"/>
+                      <w:sz w:val="30"/>
+                      <w:szCs w:val="30"/>
+                    </w:rPr>
+                    <w:t xml:space="preserve">privacy </w:t>
+                  </w:r>
+                </w:p>
+                <w:p>
+                  <w:pPr>
+                    <w:pStyle w:val="ListParagraph"/>
+                    <w:ind w:left="0"/>
+                    <w:rPr>
+                      <w:b/>
+                      <w:bCs/>
+                      <w:color w:val="4F81BD" w:themeColor="accent1"/>
+                      <w:sz w:val="30"/>
+                      <w:szCs w:val="30"/>
+                    </w:rPr>
+                  </w:pPr>
+                </w:p>
+              </w:tc>
+              <w:tc>
+                <w:tcPr>
+                  <w:tcW w:w="4663" w:type="dxa"/>
+                </w:tcPr>
+                <w:p>
+                  <w:pPr>
+                    <w:pStyle w:val="ListParagraph"/>
+                    <w:ind w:left="0"/>
+                    <w:rPr>
+                      <w:b/>
+                      <w:bCs/>
+                      <w:color w:val="4F81BD" w:themeColor="accent1"/>
+                      <w:sz w:val="30"/>
+                      <w:szCs w:val="30"/>
+                    </w:rPr>
+                  </w:pPr>
+                  <w:r>
+                    <w:rPr>
+                      <w:b/>
+                      <w:bCs/>
+                      <w:color w:val="4F81BD" w:themeColor="accent1"/>
+                      <w:sz w:val="30"/>
+                      <w:szCs w:val="30"/>
+                    </w:rPr>
+                    <w:t>Provided privacy (</w:t>
+                  </w:r>
+                  <w:proofErr w:type="spellStart"/>
+                  <w:r>
+                    <w:rPr>
+                      <w:b/>
+                      <w:bCs/>
+                      <w:color w:val="4F81BD" w:themeColor="accent1"/>
+                      <w:sz w:val="30"/>
+                      <w:szCs w:val="30"/>
+                    </w:rPr>
+                    <w:t>public,private,custom</w:t>
+                  </w:r>
+                  <w:proofErr w:type="spellEnd"/>
+                  <w:r>
+                    <w:rPr>
+                      <w:b/>
+                      <w:bCs/>
+                      <w:color w:val="4F81BD" w:themeColor="accent1"/>
+                      <w:sz w:val="30"/>
+                      <w:szCs w:val="30"/>
+                    </w:rPr>
+                    <w:t>)</w:t>
+                  </w:r>
+                </w:p>
+              </w:tc>
+            </w:tr>
+            <w:tr>
+              <w:tc>
+                <w:tcPr>
+                  <w:tcW w:w="2064" w:type="dxa"/>
+                </w:tcPr>
+                <w:p>
+                  <w:pPr>
+                    <w:pStyle w:val="ListParagraph"/>
+                    <w:ind w:left="0"/>
+                    <w:rPr>
+                      <w:b/>
+                      <w:bCs/>
+                      <w:color w:val="4F81BD" w:themeColor="accent1"/>
+                      <w:sz w:val="30"/>
+                      <w:szCs w:val="30"/>
+                    </w:rPr>
+                  </w:pPr>
+                  <w:r>
+                    <w:rPr>
+                      <w:b/>
+                      <w:bCs/>
+                      <w:color w:val="4F81BD" w:themeColor="accent1"/>
+                      <w:sz w:val="30"/>
+                      <w:szCs w:val="30"/>
+                    </w:rPr>
+                    <w:t>custom</w:t>
+                  </w:r>
+                </w:p>
+              </w:tc>
+              <w:tc>
+                <w:tcPr>
+                  <w:tcW w:w="4663" w:type="dxa"/>
+                </w:tcPr>
+                <w:p>
+                  <w:pPr>
+                    <w:pStyle w:val="ListParagraph"/>
+                    <w:ind w:left="0"/>
+                    <w:rPr>
+                      <w:b/>
+                      <w:bCs/>
+                      <w:color w:val="4F81BD" w:themeColor="accent1"/>
+                      <w:sz w:val="30"/>
+                      <w:szCs w:val="30"/>
+                    </w:rPr>
+                  </w:pPr>
+                  <w:proofErr w:type="spellStart"/>
+                  <w:r>
+                    <w:rPr>
+                      <w:b/>
+                      <w:bCs/>
+                      <w:color w:val="4F81BD" w:themeColor="accent1"/>
+                      <w:sz w:val="30"/>
+                      <w:szCs w:val="30"/>
+                    </w:rPr>
+                    <w:t>jsonArray</w:t>
+                  </w:r>
+                  <w:proofErr w:type="spellEnd"/>
+                  <w:r>
+                    <w:rPr>
+                      <w:b/>
+                      <w:bCs/>
+                      <w:color w:val="4F81BD" w:themeColor="accent1"/>
+                      <w:sz w:val="30"/>
+                      <w:szCs w:val="30"/>
+                    </w:rPr>
+                    <w:t xml:space="preserve"> of </w:t>
+                  </w:r>
+                  <w:proofErr w:type="spellStart"/>
+                  <w:r>
+                    <w:rPr>
+                      <w:b/>
+                      <w:bCs/>
+                      <w:color w:val="4F81BD" w:themeColor="accent1"/>
+                      <w:sz w:val="30"/>
+                      <w:szCs w:val="30"/>
+                    </w:rPr>
+                    <w:t>cutom</w:t>
+                  </w:r>
+                  <w:proofErr w:type="spellEnd"/>
+                  <w:r>
+                    <w:rPr>
+                      <w:b/>
+                      <w:bCs/>
+                      <w:color w:val="4F81BD" w:themeColor="accent1"/>
+                      <w:sz w:val="30"/>
+                      <w:szCs w:val="30"/>
+                    </w:rPr>
+                    <w:t xml:space="preserve"> users which can see the post if the privacy is custom</w:t>
+                  </w:r>
+                </w:p>
+              </w:tc>
+            </w:tr>
+          </w:tbl>
+          <w:p>
+            <w:pPr>
+              <w:pStyle w:val="ListParagraph"/>
+              <w:ind w:left="0"/>
+              <w:rPr>
+                <w:b/>
+                <w:bCs/>
+                <w:color w:val="4F81BD" w:themeColor="accent1"/>
+                <w:sz w:val="30"/>
+                <w:szCs w:val="30"/>
+              </w:rPr>
+            </w:pPr>
+          </w:p>
+        </w:tc>
+      </w:tr>
+      <w:tr>
+        <w:tc>
+          <w:tcPr>
+            <w:tcW w:w="1998" w:type="dxa"/>
+          </w:tcPr>
+          <w:p>
+            <w:pPr>
+              <w:pStyle w:val="ListParagraph"/>
+              <w:ind w:left="0"/>
+              <w:rPr>
+                <w:b/>
+                <w:bCs/>
+                <w:color w:val="4F81BD" w:themeColor="accent1"/>
+                <w:sz w:val="30"/>
+                <w:szCs w:val="30"/>
+              </w:rPr>
+            </w:pPr>
+            <w:r>
+              <w:rPr>
+                <w:b/>
+                <w:bCs/>
+                <w:color w:val="4F81BD" w:themeColor="accent1"/>
+                <w:sz w:val="30"/>
+                <w:szCs w:val="30"/>
+              </w:rPr>
+              <w:t>Example request</w:t>
+            </w:r>
+          </w:p>
+        </w:tc>
+        <w:tc>
+          <w:tcPr>
+            <w:tcW w:w="7740" w:type="dxa"/>
+          </w:tcPr>
+          <w:p>
+            <w:pPr>
+              <w:rPr>
+                <w:b/>
+                <w:bCs/>
+                <w:color w:val="4F81BD" w:themeColor="accent1"/>
+                <w:sz w:val="30"/>
+                <w:szCs w:val="30"/>
+              </w:rPr>
+            </w:pPr>
+            <w:r>
+              <w:rPr>
+                <w:b/>
+                <w:bCs/>
+                <w:color w:val="4F81BD" w:themeColor="accent1"/>
+                <w:sz w:val="30"/>
+                <w:szCs w:val="30"/>
+              </w:rPr>
+              <w:t>POST</w:t>
+            </w:r>
+          </w:p>
+          <w:p>
+            <w:pPr>
+              <w:pStyle w:val="ListParagraph"/>
+              <w:ind w:left="0"/>
+              <w:rPr>
+                <w:b/>
+                <w:bCs/>
+                <w:color w:val="4F81BD" w:themeColor="accent1"/>
+                <w:sz w:val="30"/>
+                <w:szCs w:val="30"/>
+              </w:rPr>
+            </w:pPr>
+            <w:r>
+              <w:rPr>
+                <w:b/>
+                <w:bCs/>
+                <w:color w:val="4F81BD" w:themeColor="accent1"/>
+                <w:sz w:val="30"/>
+                <w:szCs w:val="30"/>
+              </w:rPr>
+              <w:t>http://</w:t>
+            </w:r>
+            <w:r>
+              <w:t xml:space="preserve"> </w:t>
+            </w:r>
+            <w:r>
+              <w:rPr>
+                <w:b/>
+                <w:bCs/>
+                <w:color w:val="4F81BD" w:themeColor="accent1"/>
+                <w:sz w:val="30"/>
+                <w:szCs w:val="30"/>
+              </w:rPr>
+              <w:t>socialnetwork-fci.appspot.com</w:t>
+            </w:r>
+            <w:r>
+              <w:rPr>
+                <w:b/>
+                <w:bCs/>
+                <w:color w:val="4F81BD" w:themeColor="accent1"/>
+                <w:sz w:val="30"/>
+                <w:szCs w:val="30"/>
+              </w:rPr>
+              <w:t>/rest/</w:t>
+            </w:r>
+            <w:r>
+              <w:rPr>
+                <w:b/>
+                <w:bCs/>
+                <w:color w:val="4F81BD" w:themeColor="accent1"/>
+                <w:sz w:val="30"/>
+                <w:szCs w:val="30"/>
+              </w:rPr>
+              <w:t xml:space="preserve"> </w:t>
+            </w:r>
+            <w:proofErr w:type="spellStart"/>
+            <w:r>
+              <w:rPr>
+                <w:b/>
+                <w:bCs/>
+                <w:color w:val="4F81BD" w:themeColor="accent1"/>
+                <w:sz w:val="30"/>
+                <w:szCs w:val="30"/>
+              </w:rPr>
+              <w:t>CreateFriendPostService</w:t>
+            </w:r>
+            <w:proofErr w:type="spellEnd"/>
+            <w:r>
+              <w:rPr>
+                <w:b/>
+                <w:bCs/>
+                <w:color w:val="4F81BD" w:themeColor="accent1"/>
+                <w:sz w:val="30"/>
+                <w:szCs w:val="30"/>
+              </w:rPr>
+              <w:t>?</w:t>
+            </w:r>
+            <w:r>
+              <w:rPr>
+                <w:b/>
+                <w:bCs/>
+                <w:color w:val="4F81BD" w:themeColor="accent1"/>
+                <w:sz w:val="30"/>
+                <w:szCs w:val="30"/>
+              </w:rPr>
+              <w:t xml:space="preserve"> owner</w:t>
+            </w:r>
+            <w:r>
+              <w:rPr>
+                <w:b/>
+                <w:bCs/>
+                <w:color w:val="4F81BD" w:themeColor="accent1"/>
+                <w:sz w:val="30"/>
+                <w:szCs w:val="30"/>
+              </w:rPr>
+              <w:t xml:space="preserve"> =</w:t>
+            </w:r>
+            <w:r>
+              <w:t xml:space="preserve"> </w:t>
+            </w:r>
+            <w:proofErr w:type="spellStart"/>
+            <w:r>
+              <w:rPr>
+                <w:b/>
+                <w:bCs/>
+                <w:color w:val="4F81BD" w:themeColor="accent1"/>
+                <w:sz w:val="30"/>
+                <w:szCs w:val="30"/>
+              </w:rPr>
+              <w:t>Heba</w:t>
+            </w:r>
+            <w:proofErr w:type="spellEnd"/>
+            <w:r>
+              <w:rPr>
+                <w:b/>
+                <w:bCs/>
+                <w:color w:val="4F81BD" w:themeColor="accent1"/>
+                <w:sz w:val="30"/>
+                <w:szCs w:val="30"/>
+              </w:rPr>
+              <w:t xml:space="preserve">&amp; content=posst1&amp; </w:t>
+            </w:r>
+            <w:proofErr w:type="spellStart"/>
+            <w:r>
+              <w:rPr>
+                <w:b/>
+                <w:bCs/>
+                <w:color w:val="4F81BD" w:themeColor="accent1"/>
+                <w:sz w:val="30"/>
+                <w:szCs w:val="30"/>
+              </w:rPr>
+              <w:t>onWall</w:t>
+            </w:r>
+            <w:proofErr w:type="spellEnd"/>
+            <w:r>
+              <w:rPr>
+                <w:b/>
+                <w:bCs/>
+                <w:color w:val="4F81BD" w:themeColor="accent1"/>
+                <w:sz w:val="30"/>
+                <w:szCs w:val="30"/>
+              </w:rPr>
+              <w:t>=</w:t>
+            </w:r>
+            <w:r>
+              <w:rPr>
+                <w:b/>
+                <w:bCs/>
+                <w:color w:val="4F81BD" w:themeColor="accent1"/>
+                <w:sz w:val="30"/>
+                <w:szCs w:val="30"/>
+              </w:rPr>
+              <w:t>Sarah</w:t>
+            </w:r>
+            <w:r>
+              <w:rPr>
+                <w:b/>
+                <w:bCs/>
+                <w:color w:val="4F81BD" w:themeColor="accent1"/>
+                <w:sz w:val="30"/>
+                <w:szCs w:val="30"/>
+              </w:rPr>
+              <w:t>&amp; privacy =public&amp;&amp; custom=</w:t>
+            </w:r>
+          </w:p>
+        </w:tc>
+      </w:tr>
+      <w:tr>
+        <w:tc>
+          <w:tcPr>
+            <w:tcW w:w="1998" w:type="dxa"/>
+          </w:tcPr>
+          <w:p>
+            <w:pPr>
+              <w:pStyle w:val="ListParagraph"/>
+              <w:ind w:left="0"/>
+              <w:rPr>
+                <w:b/>
+                <w:bCs/>
+                <w:color w:val="4F81BD" w:themeColor="accent1"/>
+                <w:sz w:val="30"/>
+                <w:szCs w:val="30"/>
+              </w:rPr>
+            </w:pPr>
+            <w:r>
+              <w:rPr>
+                <w:b/>
+                <w:bCs/>
+                <w:color w:val="4F81BD" w:themeColor="accent1"/>
+                <w:sz w:val="30"/>
+                <w:szCs w:val="30"/>
+              </w:rPr>
+              <w:t>Example response</w:t>
+            </w:r>
+          </w:p>
+        </w:tc>
+        <w:tc>
+          <w:tcPr>
+            <w:tcW w:w="7740" w:type="dxa"/>
+          </w:tcPr>
+          <w:p>
+            <w:pPr>
+              <w:pStyle w:val="ListParagraph"/>
+              <w:ind w:left="0"/>
+              <w:rPr>
+                <w:b/>
+                <w:bCs/>
+                <w:color w:val="4F81BD" w:themeColor="accent1"/>
+                <w:sz w:val="30"/>
+                <w:szCs w:val="30"/>
+              </w:rPr>
+            </w:pPr>
+            <w:r>
+              <w:rPr>
+                <w:b/>
+                <w:bCs/>
+                <w:color w:val="4F81BD" w:themeColor="accent1"/>
+                <w:sz w:val="30"/>
+                <w:szCs w:val="30"/>
+              </w:rPr>
+              <w:t>{"Status":"OK</w:t>
+            </w:r>
+            <w:r>
+              <w:rPr>
+                <w:b/>
+                <w:bCs/>
+                <w:color w:val="4F81BD" w:themeColor="accent1"/>
+                <w:sz w:val="30"/>
+                <w:szCs w:val="30"/>
+              </w:rPr>
+              <w:t>"}</w:t>
+            </w:r>
+          </w:p>
+        </w:tc>
+      </w:tr>
+    </w:tbl>
+    <w:p>
+      <w:pPr>
+        <w:rPr>
+          <w:b/>
+          <w:bCs/>
+          <w:color w:val="4F81BD" w:themeColor="accent1"/>
+          <w:sz w:val="30"/>
+          <w:szCs w:val="30"/>
+        </w:rPr>
+      </w:pPr>
+    </w:p>
+    <w:tbl>
+      <w:tblPr>
+        <w:tblStyle w:val="TableGrid"/>
+        <w:tblW w:w="9738" w:type="dxa"/>
+        <w:tblInd w:w="1080" w:type="dxa"/>
+        <w:tblLayout w:type="fixed"/>
+        <w:tblLook w:val="04A0"/>
+      </w:tblPr>
+      <w:tblGrid>
+        <w:gridCol w:w="1998"/>
+        <w:gridCol w:w="7740"/>
+      </w:tblGrid>
+      <w:tr>
+        <w:tc>
+          <w:tcPr>
+            <w:tcW w:w="1998" w:type="dxa"/>
+          </w:tcPr>
+          <w:p>
+            <w:pPr>
+              <w:pStyle w:val="ListParagraph"/>
+              <w:ind w:left="0"/>
+              <w:rPr>
+                <w:b/>
+                <w:bCs/>
+                <w:color w:val="4F81BD" w:themeColor="accent1"/>
+                <w:sz w:val="30"/>
+                <w:szCs w:val="30"/>
+              </w:rPr>
+            </w:pPr>
+            <w:r>
+              <w:rPr>
+                <w:b/>
+                <w:bCs/>
+                <w:color w:val="4F81BD" w:themeColor="accent1"/>
+                <w:sz w:val="30"/>
+                <w:szCs w:val="30"/>
+              </w:rPr>
+              <w:lastRenderedPageBreak/>
+              <w:t>Service name</w:t>
+            </w:r>
+          </w:p>
+        </w:tc>
+        <w:tc>
+          <w:tcPr>
+            <w:tcW w:w="7740" w:type="dxa"/>
+          </w:tcPr>
+          <w:p>
+            <w:pPr>
+              <w:pStyle w:val="ListParagraph"/>
+              <w:ind w:left="0"/>
+              <w:rPr>
+                <w:b/>
+                <w:bCs/>
+                <w:color w:val="4F81BD" w:themeColor="accent1"/>
+                <w:sz w:val="30"/>
+                <w:szCs w:val="30"/>
+              </w:rPr>
+            </w:pPr>
+            <w:proofErr w:type="spellStart"/>
+            <w:r>
+              <w:rPr>
+                <w:b/>
+                <w:bCs/>
+                <w:color w:val="4F81BD" w:themeColor="accent1"/>
+                <w:sz w:val="30"/>
+                <w:szCs w:val="30"/>
+              </w:rPr>
+              <w:t>CreatePagePostService</w:t>
+            </w:r>
+            <w:proofErr w:type="spellEnd"/>
+          </w:p>
+        </w:tc>
+      </w:tr>
+      <w:tr>
+        <w:tc>
+          <w:tcPr>
+            <w:tcW w:w="1998" w:type="dxa"/>
+          </w:tcPr>
+          <w:p>
+            <w:pPr>
+              <w:pStyle w:val="ListParagraph"/>
+              <w:ind w:left="0"/>
+              <w:rPr>
+                <w:b/>
+                <w:bCs/>
+                <w:color w:val="4F81BD" w:themeColor="accent1"/>
+                <w:sz w:val="30"/>
+                <w:szCs w:val="30"/>
+              </w:rPr>
+            </w:pPr>
+            <w:r>
+              <w:rPr>
+                <w:b/>
+                <w:bCs/>
+                <w:color w:val="4F81BD" w:themeColor="accent1"/>
+                <w:sz w:val="30"/>
+                <w:szCs w:val="30"/>
+              </w:rPr>
+              <w:t>Input type</w:t>
+            </w:r>
+          </w:p>
+        </w:tc>
+        <w:tc>
+          <w:tcPr>
+            <w:tcW w:w="7740" w:type="dxa"/>
+          </w:tcPr>
+          <w:p>
+            <w:pPr>
+              <w:pStyle w:val="ListParagraph"/>
+              <w:ind w:left="0"/>
+              <w:rPr>
+                <w:b/>
+                <w:bCs/>
+                <w:color w:val="4F81BD" w:themeColor="accent1"/>
+                <w:sz w:val="30"/>
+                <w:szCs w:val="30"/>
+              </w:rPr>
+            </w:pPr>
+            <w:r>
+              <w:rPr>
+                <w:b/>
+                <w:bCs/>
+                <w:color w:val="4F81BD" w:themeColor="accent1"/>
+                <w:sz w:val="30"/>
+                <w:szCs w:val="30"/>
+              </w:rPr>
+              <w:t>POST</w:t>
+            </w:r>
+          </w:p>
+        </w:tc>
+      </w:tr>
+      <w:tr>
+        <w:tc>
+          <w:tcPr>
+            <w:tcW w:w="1998" w:type="dxa"/>
+          </w:tcPr>
+          <w:p>
+            <w:pPr>
+              <w:pStyle w:val="ListParagraph"/>
+              <w:ind w:left="0"/>
+              <w:rPr>
+                <w:b/>
+                <w:bCs/>
+                <w:color w:val="4F81BD" w:themeColor="accent1"/>
+                <w:sz w:val="30"/>
+                <w:szCs w:val="30"/>
+              </w:rPr>
+            </w:pPr>
+            <w:r>
+              <w:rPr>
+                <w:b/>
+                <w:bCs/>
+                <w:color w:val="4F81BD" w:themeColor="accent1"/>
+                <w:sz w:val="30"/>
+                <w:szCs w:val="30"/>
+              </w:rPr>
+              <w:t>Service URL</w:t>
+            </w:r>
+          </w:p>
+        </w:tc>
+        <w:tc>
+          <w:tcPr>
+            <w:tcW w:w="7740" w:type="dxa"/>
+          </w:tcPr>
+          <w:p>
+            <w:pPr>
+              <w:pStyle w:val="ListParagraph"/>
+              <w:ind w:left="0"/>
+              <w:rPr>
+                <w:b/>
+                <w:bCs/>
+                <w:color w:val="4F81BD" w:themeColor="accent1"/>
+                <w:sz w:val="30"/>
+                <w:szCs w:val="30"/>
+              </w:rPr>
+            </w:pPr>
+            <w:r>
+              <w:rPr>
+                <w:b/>
+                <w:bCs/>
+                <w:color w:val="4F81BD" w:themeColor="accent1"/>
+                <w:sz w:val="30"/>
+                <w:szCs w:val="30"/>
+              </w:rPr>
+              <w:t>http://</w:t>
+            </w:r>
+            <w:r>
+              <w:t xml:space="preserve"> </w:t>
+            </w:r>
+            <w:r>
+              <w:rPr>
+                <w:b/>
+                <w:bCs/>
+                <w:color w:val="4F81BD" w:themeColor="accent1"/>
+                <w:sz w:val="30"/>
+                <w:szCs w:val="30"/>
+              </w:rPr>
+              <w:t>socialnetwork-fci.appspot.com</w:t>
+            </w:r>
+            <w:r>
+              <w:rPr>
+                <w:b/>
+                <w:bCs/>
+                <w:color w:val="4F81BD" w:themeColor="accent1"/>
+                <w:sz w:val="30"/>
+                <w:szCs w:val="30"/>
+              </w:rPr>
+              <w:t>/rest/</w:t>
+            </w:r>
+            <w:r>
+              <w:rPr>
+                <w:b/>
+                <w:bCs/>
+                <w:color w:val="4F81BD" w:themeColor="accent1"/>
+                <w:sz w:val="30"/>
+                <w:szCs w:val="30"/>
+              </w:rPr>
+              <w:t xml:space="preserve"> </w:t>
+            </w:r>
+            <w:proofErr w:type="spellStart"/>
+            <w:r>
+              <w:rPr>
+                <w:b/>
+                <w:bCs/>
+                <w:color w:val="4F81BD" w:themeColor="accent1"/>
+                <w:sz w:val="30"/>
+                <w:szCs w:val="30"/>
+              </w:rPr>
+              <w:t>CreatePagePost</w:t>
+            </w:r>
+            <w:proofErr w:type="spellEnd"/>
+          </w:p>
+        </w:tc>
+      </w:tr>
+      <w:tr>
+        <w:tc>
+          <w:tcPr>
+            <w:tcW w:w="1998" w:type="dxa"/>
+          </w:tcPr>
+          <w:p>
+            <w:pPr>
+              <w:pStyle w:val="ListParagraph"/>
+              <w:ind w:left="0"/>
+              <w:rPr>
+                <w:b/>
+                <w:bCs/>
+                <w:color w:val="4F81BD" w:themeColor="accent1"/>
+                <w:sz w:val="30"/>
+                <w:szCs w:val="30"/>
+              </w:rPr>
+            </w:pPr>
+            <w:r>
+              <w:rPr>
+                <w:b/>
+                <w:bCs/>
+                <w:color w:val="4F81BD" w:themeColor="accent1"/>
+                <w:sz w:val="30"/>
+                <w:szCs w:val="30"/>
+              </w:rPr>
+              <w:t>Parameters</w:t>
+            </w:r>
+          </w:p>
+        </w:tc>
+        <w:tc>
+          <w:tcPr>
+            <w:tcW w:w="7740" w:type="dxa"/>
+          </w:tcPr>
+          <w:tbl>
+            <w:tblPr>
+              <w:tblStyle w:val="TableGrid"/>
+              <w:tblW w:w="0" w:type="auto"/>
+              <w:tblLayout w:type="fixed"/>
+              <w:tblLook w:val="04A0"/>
+            </w:tblPr>
+            <w:tblGrid>
+              <w:gridCol w:w="2064"/>
+              <w:gridCol w:w="4663"/>
+            </w:tblGrid>
+            <w:tr>
+              <w:tc>
+                <w:tcPr>
+                  <w:tcW w:w="2064" w:type="dxa"/>
+                </w:tcPr>
+                <w:p>
+                  <w:pPr>
+                    <w:pStyle w:val="ListParagraph"/>
+                    <w:ind w:left="0"/>
+                    <w:rPr>
+                      <w:b/>
+                      <w:bCs/>
+                      <w:color w:val="4F81BD" w:themeColor="accent1"/>
+                      <w:sz w:val="30"/>
+                      <w:szCs w:val="30"/>
+                    </w:rPr>
+                  </w:pPr>
+                  <w:r>
+                    <w:rPr>
+                      <w:b/>
+                      <w:bCs/>
+                      <w:color w:val="4F81BD" w:themeColor="accent1"/>
+                      <w:sz w:val="30"/>
+                      <w:szCs w:val="30"/>
+                    </w:rPr>
+                    <w:t>NAME</w:t>
+                  </w:r>
+                </w:p>
+              </w:tc>
+              <w:tc>
+                <w:tcPr>
+                  <w:tcW w:w="4663" w:type="dxa"/>
+                </w:tcPr>
+                <w:p>
+                  <w:pPr>
+                    <w:pStyle w:val="ListParagraph"/>
+                    <w:ind w:left="0"/>
+                    <w:rPr>
+                      <w:b/>
+                      <w:bCs/>
+                      <w:color w:val="4F81BD" w:themeColor="accent1"/>
+                      <w:sz w:val="30"/>
+                      <w:szCs w:val="30"/>
+                    </w:rPr>
+                  </w:pPr>
+                  <w:r>
+                    <w:rPr>
+                      <w:b/>
+                      <w:bCs/>
+                      <w:color w:val="4F81BD" w:themeColor="accent1"/>
+                      <w:sz w:val="30"/>
+                      <w:szCs w:val="30"/>
+                    </w:rPr>
+                    <w:t>Description</w:t>
+                  </w:r>
+                </w:p>
+              </w:tc>
+            </w:tr>
+            <w:tr>
+              <w:tc>
+                <w:tcPr>
+                  <w:tcW w:w="2064" w:type="dxa"/>
+                </w:tcPr>
+                <w:p>
+                  <w:pPr>
+                    <w:pStyle w:val="ListParagraph"/>
+                    <w:ind w:left="0"/>
+                    <w:rPr>
+                      <w:b/>
+                      <w:bCs/>
+                      <w:color w:val="4F81BD" w:themeColor="accent1"/>
+                      <w:sz w:val="30"/>
+                      <w:szCs w:val="30"/>
+                    </w:rPr>
+                  </w:pPr>
+                  <w:r>
+                    <w:rPr>
+                      <w:b/>
+                      <w:bCs/>
+                      <w:color w:val="4F81BD" w:themeColor="accent1"/>
+                      <w:sz w:val="30"/>
+                      <w:szCs w:val="30"/>
+                    </w:rPr>
+                    <w:t>owner</w:t>
+                  </w:r>
+                </w:p>
+              </w:tc>
+              <w:tc>
+                <w:tcPr>
+                  <w:tcW w:w="4663" w:type="dxa"/>
+                </w:tcPr>
+                <w:p>
+                  <w:pPr>
+                    <w:pStyle w:val="ListParagraph"/>
+                    <w:ind w:left="0"/>
+                    <w:rPr>
+                      <w:b/>
+                      <w:bCs/>
+                      <w:color w:val="4F81BD" w:themeColor="accent1"/>
+                      <w:sz w:val="30"/>
+                      <w:szCs w:val="30"/>
+                    </w:rPr>
+                  </w:pPr>
+                  <w:r>
+                    <w:rPr>
+                      <w:b/>
+                      <w:bCs/>
+                      <w:color w:val="4F81BD" w:themeColor="accent1"/>
+                      <w:sz w:val="30"/>
+                      <w:szCs w:val="30"/>
+                    </w:rPr>
+                    <w:t>The author user</w:t>
+                  </w:r>
+                </w:p>
+              </w:tc>
+            </w:tr>
+            <w:tr>
+              <w:tc>
+                <w:tcPr>
+                  <w:tcW w:w="2064" w:type="dxa"/>
+                </w:tcPr>
+                <w:p>
+                  <w:pPr>
+                    <w:pStyle w:val="ListParagraph"/>
+                    <w:ind w:left="0"/>
+                    <w:rPr>
+                      <w:b/>
+                      <w:bCs/>
+                      <w:color w:val="4F81BD" w:themeColor="accent1"/>
+                      <w:sz w:val="30"/>
+                      <w:szCs w:val="30"/>
+                    </w:rPr>
+                  </w:pPr>
+                  <w:r>
+                    <w:rPr>
+                      <w:b/>
+                      <w:bCs/>
+                      <w:color w:val="4F81BD" w:themeColor="accent1"/>
+                      <w:sz w:val="30"/>
+                      <w:szCs w:val="30"/>
+                    </w:rPr>
+                    <w:t>content</w:t>
+                  </w:r>
+                </w:p>
+                <w:p>
+                  <w:pPr>
+                    <w:pStyle w:val="ListParagraph"/>
+                    <w:ind w:left="0"/>
+                    <w:rPr>
+                      <w:b/>
+                      <w:bCs/>
+                      <w:color w:val="4F81BD" w:themeColor="accent1"/>
+                      <w:sz w:val="30"/>
+                      <w:szCs w:val="30"/>
+                    </w:rPr>
+                  </w:pPr>
+                </w:p>
+              </w:tc>
+              <w:tc>
+                <w:tcPr>
+                  <w:tcW w:w="4663" w:type="dxa"/>
+                </w:tcPr>
+                <w:p>
+                  <w:pPr>
+                    <w:pStyle w:val="ListParagraph"/>
+                    <w:ind w:left="0"/>
+                    <w:rPr>
+                      <w:b/>
+                      <w:bCs/>
+                      <w:color w:val="4F81BD" w:themeColor="accent1"/>
+                      <w:sz w:val="30"/>
+                      <w:szCs w:val="30"/>
+                    </w:rPr>
+                  </w:pPr>
+                  <w:r>
+                    <w:rPr>
+                      <w:b/>
+                      <w:bCs/>
+                      <w:color w:val="4F81BD" w:themeColor="accent1"/>
+                      <w:sz w:val="30"/>
+                      <w:szCs w:val="30"/>
+                    </w:rPr>
+                    <w:t>The content of the post</w:t>
+                  </w:r>
+                </w:p>
+              </w:tc>
+            </w:tr>
+            <w:tr>
+              <w:tc>
+                <w:tcPr>
+                  <w:tcW w:w="2064" w:type="dxa"/>
+                </w:tcPr>
+                <w:p>
+                  <w:pPr>
+                    <w:pStyle w:val="ListParagraph"/>
+                    <w:ind w:left="0"/>
+                    <w:rPr>
+                      <w:b/>
+                      <w:bCs/>
+                      <w:color w:val="4F81BD" w:themeColor="accent1"/>
+                      <w:sz w:val="30"/>
+                      <w:szCs w:val="30"/>
+                    </w:rPr>
+                  </w:pPr>
+                  <w:proofErr w:type="spellStart"/>
+                  <w:r>
+                    <w:rPr>
+                      <w:b/>
+                      <w:bCs/>
+                      <w:color w:val="4F81BD" w:themeColor="accent1"/>
+                      <w:sz w:val="30"/>
+                      <w:szCs w:val="30"/>
+                    </w:rPr>
+                    <w:t>onWall</w:t>
+                  </w:r>
+                  <w:proofErr w:type="spellEnd"/>
+                </w:p>
+                <w:p>
+                  <w:pPr>
+                    <w:pStyle w:val="ListParagraph"/>
+                    <w:ind w:left="0"/>
+                    <w:rPr>
+                      <w:b/>
+                      <w:bCs/>
+                      <w:color w:val="4F81BD" w:themeColor="accent1"/>
+                      <w:sz w:val="30"/>
+                      <w:szCs w:val="30"/>
+                    </w:rPr>
+                  </w:pPr>
+                </w:p>
+              </w:tc>
+              <w:tc>
+                <w:tcPr>
+                  <w:tcW w:w="4663" w:type="dxa"/>
+                </w:tcPr>
+                <w:p>
+                  <w:pPr>
+                    <w:pStyle w:val="ListParagraph"/>
+                    <w:ind w:left="0"/>
+                    <w:rPr>
+                      <w:b/>
+                      <w:bCs/>
+                      <w:color w:val="4F81BD" w:themeColor="accent1"/>
+                      <w:sz w:val="30"/>
+                      <w:szCs w:val="30"/>
+                    </w:rPr>
+                  </w:pPr>
+                  <w:r>
+                    <w:rPr>
+                      <w:b/>
+                      <w:bCs/>
+                      <w:color w:val="4F81BD" w:themeColor="accent1"/>
+                      <w:sz w:val="30"/>
+                      <w:szCs w:val="30"/>
+                    </w:rPr>
+                    <w:t xml:space="preserve">Name of the page </w:t>
+                  </w:r>
+                </w:p>
+              </w:tc>
+            </w:tr>
+            <w:tr>
+              <w:tc>
+                <w:tcPr>
+                  <w:tcW w:w="2064" w:type="dxa"/>
+                </w:tcPr>
+                <w:p>
+                  <w:pPr>
+                    <w:pStyle w:val="ListParagraph"/>
+                    <w:ind w:left="0"/>
+                    <w:rPr>
+                      <w:b/>
+                      <w:bCs/>
+                      <w:color w:val="4F81BD" w:themeColor="accent1"/>
+                      <w:sz w:val="30"/>
+                      <w:szCs w:val="30"/>
+                    </w:rPr>
+                  </w:pPr>
+                  <w:r>
+                    <w:rPr>
+                      <w:b/>
+                      <w:bCs/>
+                      <w:color w:val="4F81BD" w:themeColor="accent1"/>
+                      <w:sz w:val="30"/>
+                      <w:szCs w:val="30"/>
+                    </w:rPr>
+                    <w:t xml:space="preserve">privacy </w:t>
+                  </w:r>
+                </w:p>
+                <w:p>
+                  <w:pPr>
+                    <w:pStyle w:val="ListParagraph"/>
+                    <w:ind w:left="0"/>
+                    <w:rPr>
+                      <w:b/>
+                      <w:bCs/>
+                      <w:color w:val="4F81BD" w:themeColor="accent1"/>
+                      <w:sz w:val="30"/>
+                      <w:szCs w:val="30"/>
+                    </w:rPr>
+                  </w:pPr>
+                </w:p>
+              </w:tc>
+              <w:tc>
+                <w:tcPr>
+                  <w:tcW w:w="4663" w:type="dxa"/>
+                </w:tcPr>
+                <w:p>
+                  <w:pPr>
+                    <w:pStyle w:val="ListParagraph"/>
+                    <w:ind w:left="0"/>
+                    <w:rPr>
+                      <w:b/>
+                      <w:bCs/>
+                      <w:color w:val="4F81BD" w:themeColor="accent1"/>
+                      <w:sz w:val="30"/>
+                      <w:szCs w:val="30"/>
+                    </w:rPr>
+                  </w:pPr>
+                  <w:r>
+                    <w:rPr>
+                      <w:b/>
+                      <w:bCs/>
+                      <w:color w:val="4F81BD" w:themeColor="accent1"/>
+                      <w:sz w:val="30"/>
+                      <w:szCs w:val="30"/>
+                    </w:rPr>
+                    <w:t>Provided privacy (</w:t>
+                  </w:r>
+                  <w:proofErr w:type="spellStart"/>
+                  <w:r>
+                    <w:rPr>
+                      <w:b/>
+                      <w:bCs/>
+                      <w:color w:val="4F81BD" w:themeColor="accent1"/>
+                      <w:sz w:val="30"/>
+                      <w:szCs w:val="30"/>
+                    </w:rPr>
+                    <w:t>public,private,custom</w:t>
+                  </w:r>
+                  <w:proofErr w:type="spellEnd"/>
+                  <w:r>
+                    <w:rPr>
+                      <w:b/>
+                      <w:bCs/>
+                      <w:color w:val="4F81BD" w:themeColor="accent1"/>
+                      <w:sz w:val="30"/>
+                      <w:szCs w:val="30"/>
+                    </w:rPr>
+                    <w:t>)</w:t>
+                  </w:r>
+                </w:p>
+              </w:tc>
+            </w:tr>
+            <w:tr>
+              <w:tc>
+                <w:tcPr>
+                  <w:tcW w:w="2064" w:type="dxa"/>
+                </w:tcPr>
+                <w:p>
+                  <w:pPr>
+                    <w:pStyle w:val="ListParagraph"/>
+                    <w:ind w:left="0"/>
+                    <w:rPr>
+                      <w:b/>
+                      <w:bCs/>
+                      <w:color w:val="4F81BD" w:themeColor="accent1"/>
+                      <w:sz w:val="30"/>
+                      <w:szCs w:val="30"/>
+                    </w:rPr>
+                  </w:pPr>
+                  <w:r>
+                    <w:rPr>
+                      <w:b/>
+                      <w:bCs/>
+                      <w:color w:val="4F81BD" w:themeColor="accent1"/>
+                      <w:sz w:val="30"/>
+                      <w:szCs w:val="30"/>
+                    </w:rPr>
+                    <w:t>custom</w:t>
+                  </w:r>
+                </w:p>
+              </w:tc>
+              <w:tc>
+                <w:tcPr>
+                  <w:tcW w:w="4663" w:type="dxa"/>
+                </w:tcPr>
+                <w:p>
+                  <w:pPr>
+                    <w:pStyle w:val="ListParagraph"/>
+                    <w:ind w:left="0"/>
+                    <w:rPr>
+                      <w:b/>
+                      <w:bCs/>
+                      <w:color w:val="4F81BD" w:themeColor="accent1"/>
+                      <w:sz w:val="30"/>
+                      <w:szCs w:val="30"/>
+                    </w:rPr>
+                  </w:pPr>
+                  <w:proofErr w:type="spellStart"/>
+                  <w:r>
+                    <w:rPr>
+                      <w:b/>
+                      <w:bCs/>
+                      <w:color w:val="4F81BD" w:themeColor="accent1"/>
+                      <w:sz w:val="30"/>
+                      <w:szCs w:val="30"/>
+                    </w:rPr>
+                    <w:t>jsonArray</w:t>
+                  </w:r>
+                  <w:proofErr w:type="spellEnd"/>
+                  <w:r>
+                    <w:rPr>
+                      <w:b/>
+                      <w:bCs/>
+                      <w:color w:val="4F81BD" w:themeColor="accent1"/>
+                      <w:sz w:val="30"/>
+                      <w:szCs w:val="30"/>
+                    </w:rPr>
+                    <w:t xml:space="preserve"> of </w:t>
+                  </w:r>
+                  <w:proofErr w:type="spellStart"/>
+                  <w:r>
+                    <w:rPr>
+                      <w:b/>
+                      <w:bCs/>
+                      <w:color w:val="4F81BD" w:themeColor="accent1"/>
+                      <w:sz w:val="30"/>
+                      <w:szCs w:val="30"/>
+                    </w:rPr>
+                    <w:t>cutom</w:t>
+                  </w:r>
+                  <w:proofErr w:type="spellEnd"/>
+                  <w:r>
+                    <w:rPr>
+                      <w:b/>
+                      <w:bCs/>
+                      <w:color w:val="4F81BD" w:themeColor="accent1"/>
+                      <w:sz w:val="30"/>
+                      <w:szCs w:val="30"/>
+                    </w:rPr>
+                    <w:t xml:space="preserve"> users which can see the post if the privacy is custom</w:t>
+                  </w:r>
+                </w:p>
+              </w:tc>
+            </w:tr>
+          </w:tbl>
+          <w:p>
+            <w:pPr>
+              <w:pStyle w:val="ListParagraph"/>
+              <w:ind w:left="0"/>
+              <w:rPr>
+                <w:b/>
+                <w:bCs/>
+                <w:color w:val="4F81BD" w:themeColor="accent1"/>
+                <w:sz w:val="30"/>
+                <w:szCs w:val="30"/>
+              </w:rPr>
+            </w:pPr>
+          </w:p>
+        </w:tc>
+      </w:tr>
+      <w:tr>
+        <w:tc>
+          <w:tcPr>
+            <w:tcW w:w="1998" w:type="dxa"/>
+          </w:tcPr>
+          <w:p>
+            <w:pPr>
+              <w:pStyle w:val="ListParagraph"/>
+              <w:ind w:left="0"/>
+              <w:rPr>
+                <w:b/>
+                <w:bCs/>
+                <w:color w:val="4F81BD" w:themeColor="accent1"/>
+                <w:sz w:val="30"/>
+                <w:szCs w:val="30"/>
+              </w:rPr>
+            </w:pPr>
+            <w:r>
+              <w:rPr>
+                <w:b/>
+                <w:bCs/>
+                <w:color w:val="4F81BD" w:themeColor="accent1"/>
+                <w:sz w:val="30"/>
+                <w:szCs w:val="30"/>
+              </w:rPr>
+              <w:t>Example request</w:t>
+            </w:r>
+          </w:p>
+        </w:tc>
+        <w:tc>
+          <w:tcPr>
+            <w:tcW w:w="7740" w:type="dxa"/>
+          </w:tcPr>
+          <w:p>
+            <w:pPr>
+              <w:rPr>
+                <w:b/>
+                <w:bCs/>
+                <w:color w:val="4F81BD" w:themeColor="accent1"/>
+                <w:sz w:val="30"/>
+                <w:szCs w:val="30"/>
+              </w:rPr>
+            </w:pPr>
+            <w:r>
+              <w:rPr>
+                <w:b/>
+                <w:bCs/>
+                <w:color w:val="4F81BD" w:themeColor="accent1"/>
+                <w:sz w:val="30"/>
+                <w:szCs w:val="30"/>
+              </w:rPr>
+              <w:t>POST</w:t>
+            </w:r>
+          </w:p>
+          <w:p>
+            <w:pPr>
+              <w:pStyle w:val="ListParagraph"/>
+              <w:ind w:left="0"/>
+              <w:rPr>
+                <w:b/>
+                <w:bCs/>
+                <w:color w:val="4F81BD" w:themeColor="accent1"/>
+                <w:sz w:val="30"/>
+                <w:szCs w:val="30"/>
+              </w:rPr>
+            </w:pPr>
+            <w:r>
+              <w:rPr>
+                <w:b/>
+                <w:bCs/>
+                <w:color w:val="4F81BD" w:themeColor="accent1"/>
+                <w:sz w:val="30"/>
+                <w:szCs w:val="30"/>
+              </w:rPr>
+              <w:t>http://</w:t>
+            </w:r>
+            <w:r>
+              <w:t xml:space="preserve"> </w:t>
+            </w:r>
+            <w:r>
+              <w:rPr>
+                <w:b/>
+                <w:bCs/>
+                <w:color w:val="4F81BD" w:themeColor="accent1"/>
+                <w:sz w:val="30"/>
+                <w:szCs w:val="30"/>
+              </w:rPr>
+              <w:t>socialnetwork-fci.appspot.com</w:t>
+            </w:r>
+            <w:r>
+              <w:rPr>
+                <w:b/>
+                <w:bCs/>
+                <w:color w:val="4F81BD" w:themeColor="accent1"/>
+                <w:sz w:val="30"/>
+                <w:szCs w:val="30"/>
+              </w:rPr>
+              <w:t>/rest/</w:t>
+            </w:r>
+            <w:r>
+              <w:rPr>
+                <w:b/>
+                <w:bCs/>
+                <w:color w:val="4F81BD" w:themeColor="accent1"/>
+                <w:sz w:val="30"/>
+                <w:szCs w:val="30"/>
+              </w:rPr>
+              <w:t xml:space="preserve"> </w:t>
+            </w:r>
+            <w:proofErr w:type="spellStart"/>
+            <w:r>
+              <w:rPr>
+                <w:b/>
+                <w:bCs/>
+                <w:color w:val="4F81BD" w:themeColor="accent1"/>
+                <w:sz w:val="30"/>
+                <w:szCs w:val="30"/>
+              </w:rPr>
+              <w:t>CreateFriendPostService</w:t>
+            </w:r>
+            <w:proofErr w:type="spellEnd"/>
+            <w:r>
+              <w:rPr>
+                <w:b/>
+                <w:bCs/>
+                <w:color w:val="4F81BD" w:themeColor="accent1"/>
+                <w:sz w:val="30"/>
+                <w:szCs w:val="30"/>
+              </w:rPr>
+              <w:t>?</w:t>
+            </w:r>
+            <w:r>
+              <w:rPr>
+                <w:b/>
+                <w:bCs/>
+                <w:color w:val="4F81BD" w:themeColor="accent1"/>
+                <w:sz w:val="30"/>
+                <w:szCs w:val="30"/>
+              </w:rPr>
+              <w:t xml:space="preserve"> owner</w:t>
+            </w:r>
+            <w:r>
+              <w:rPr>
+                <w:b/>
+                <w:bCs/>
+                <w:color w:val="4F81BD" w:themeColor="accent1"/>
+                <w:sz w:val="30"/>
+                <w:szCs w:val="30"/>
+              </w:rPr>
+              <w:t xml:space="preserve"> =</w:t>
+            </w:r>
+            <w:r>
+              <w:t xml:space="preserve"> </w:t>
+            </w:r>
+            <w:proofErr w:type="spellStart"/>
+            <w:r>
+              <w:rPr>
+                <w:b/>
+                <w:bCs/>
+                <w:color w:val="4F81BD" w:themeColor="accent1"/>
+                <w:sz w:val="30"/>
+                <w:szCs w:val="30"/>
+              </w:rPr>
+              <w:t>Heba</w:t>
+            </w:r>
+            <w:proofErr w:type="spellEnd"/>
+            <w:r>
+              <w:rPr>
+                <w:b/>
+                <w:bCs/>
+                <w:color w:val="4F81BD" w:themeColor="accent1"/>
+                <w:sz w:val="30"/>
+                <w:szCs w:val="30"/>
+              </w:rPr>
+              <w:t xml:space="preserve">&amp; content=posst3&amp; </w:t>
+            </w:r>
+            <w:proofErr w:type="spellStart"/>
+            <w:r>
+              <w:rPr>
+                <w:b/>
+                <w:bCs/>
+                <w:color w:val="4F81BD" w:themeColor="accent1"/>
+                <w:sz w:val="30"/>
+                <w:szCs w:val="30"/>
+              </w:rPr>
+              <w:t>onWall</w:t>
+            </w:r>
+            <w:proofErr w:type="spellEnd"/>
+            <w:r>
+              <w:rPr>
+                <w:b/>
+                <w:bCs/>
+                <w:color w:val="4F81BD" w:themeColor="accent1"/>
+                <w:sz w:val="30"/>
+                <w:szCs w:val="30"/>
+              </w:rPr>
+              <w:t>=</w:t>
+            </w:r>
+            <w:proofErr w:type="spellStart"/>
+            <w:r>
+              <w:rPr>
+                <w:b/>
+                <w:bCs/>
+                <w:color w:val="4F81BD" w:themeColor="accent1"/>
+                <w:sz w:val="30"/>
+                <w:szCs w:val="30"/>
+              </w:rPr>
+              <w:t>fatafet</w:t>
+            </w:r>
+            <w:proofErr w:type="spellEnd"/>
+            <w:r>
+              <w:rPr>
+                <w:b/>
+                <w:bCs/>
+                <w:color w:val="4F81BD" w:themeColor="accent1"/>
+                <w:sz w:val="30"/>
+                <w:szCs w:val="30"/>
+              </w:rPr>
+              <w:t>&amp; privacy =private&amp;&amp; custom=</w:t>
+            </w:r>
+          </w:p>
+        </w:tc>
+      </w:tr>
+      <w:tr>
+        <w:tc>
+          <w:tcPr>
+            <w:tcW w:w="1998" w:type="dxa"/>
+          </w:tcPr>
+          <w:p>
+            <w:pPr>
+              <w:pStyle w:val="ListParagraph"/>
+              <w:ind w:left="0"/>
+              <w:rPr>
+                <w:b/>
+                <w:bCs/>
+                <w:color w:val="4F81BD" w:themeColor="accent1"/>
+                <w:sz w:val="30"/>
+                <w:szCs w:val="30"/>
+              </w:rPr>
+            </w:pPr>
+            <w:r>
+              <w:rPr>
+                <w:b/>
+                <w:bCs/>
+                <w:color w:val="4F81BD" w:themeColor="accent1"/>
+                <w:sz w:val="30"/>
+                <w:szCs w:val="30"/>
+              </w:rPr>
+              <w:t>Example response</w:t>
+            </w:r>
+          </w:p>
+        </w:tc>
+        <w:tc>
+          <w:tcPr>
+            <w:tcW w:w="7740" w:type="dxa"/>
+          </w:tcPr>
+          <w:p>
+            <w:pPr>
+              <w:pStyle w:val="ListParagraph"/>
+              <w:ind w:left="0"/>
+              <w:rPr>
+                <w:b/>
+                <w:bCs/>
+                <w:color w:val="4F81BD" w:themeColor="accent1"/>
+                <w:sz w:val="30"/>
+                <w:szCs w:val="30"/>
+              </w:rPr>
+            </w:pPr>
+            <w:r>
+              <w:rPr>
+                <w:b/>
+                <w:bCs/>
+                <w:color w:val="4F81BD" w:themeColor="accent1"/>
+                <w:sz w:val="30"/>
+                <w:szCs w:val="30"/>
+              </w:rPr>
+              <w:t>{"Status":"OK</w:t>
+            </w:r>
+            <w:r>
+              <w:rPr>
+                <w:b/>
+                <w:bCs/>
+                <w:color w:val="4F81BD" w:themeColor="accent1"/>
+                <w:sz w:val="30"/>
+                <w:szCs w:val="30"/>
+              </w:rPr>
+              <w:t>"}</w:t>
+            </w:r>
+          </w:p>
+        </w:tc>
+      </w:tr>
+    </w:tbl>
+    <w:p>
+      <w:pPr>
         <w:pStyle w:val="Heading1"/>
       </w:pPr>
     </w:p>
+    <w:tbl>
+      <w:tblPr>
+        <w:tblStyle w:val="TableGrid"/>
+        <w:tblW w:w="9738" w:type="dxa"/>
+        <w:tblInd w:w="1080" w:type="dxa"/>
+        <w:tblLayout w:type="fixed"/>
+        <w:tblLook w:val="04A0"/>
+      </w:tblPr>
+      <w:tblGrid>
+        <w:gridCol w:w="1998"/>
+        <w:gridCol w:w="7740"/>
+      </w:tblGrid>
+      <w:tr>
+        <w:tc>
+          <w:tcPr>
+            <w:tcW w:w="1998" w:type="dxa"/>
+          </w:tcPr>
+          <w:p>
+            <w:pPr>
+              <w:pStyle w:val="ListParagraph"/>
+              <w:ind w:left="0"/>
+              <w:rPr>
+                <w:b/>
+                <w:bCs/>
+                <w:color w:val="4F81BD" w:themeColor="accent1"/>
+                <w:sz w:val="30"/>
+                <w:szCs w:val="30"/>
+              </w:rPr>
+            </w:pPr>
+            <w:r>
+              <w:rPr>
+                <w:b/>
+                <w:bCs/>
+                <w:color w:val="4F81BD" w:themeColor="accent1"/>
+                <w:sz w:val="30"/>
+                <w:szCs w:val="30"/>
+              </w:rPr>
+              <w:t>Service name</w:t>
+            </w:r>
+          </w:p>
+        </w:tc>
+        <w:tc>
+          <w:tcPr>
+            <w:tcW w:w="7740" w:type="dxa"/>
+          </w:tcPr>
+          <w:p>
+            <w:pPr>
+              <w:pStyle w:val="ListParagraph"/>
+              <w:ind w:left="0"/>
+              <w:rPr>
+                <w:b/>
+                <w:bCs/>
+                <w:color w:val="4F81BD" w:themeColor="accent1"/>
+                <w:sz w:val="30"/>
+                <w:szCs w:val="30"/>
+              </w:rPr>
+            </w:pPr>
+            <w:proofErr w:type="spellStart"/>
+            <w:r>
+              <w:rPr>
+                <w:b/>
+                <w:bCs/>
+                <w:color w:val="4F81BD" w:themeColor="accent1"/>
+                <w:sz w:val="30"/>
+                <w:szCs w:val="30"/>
+              </w:rPr>
+              <w:t>CreateSharePostService</w:t>
+            </w:r>
+            <w:proofErr w:type="spellEnd"/>
+          </w:p>
+        </w:tc>
+      </w:tr>
+      <w:tr>
+        <w:tc>
+          <w:tcPr>
+            <w:tcW w:w="1998" w:type="dxa"/>
+          </w:tcPr>
+          <w:p>
+            <w:pPr>
+              <w:pStyle w:val="ListParagraph"/>
+              <w:ind w:left="0"/>
+              <w:rPr>
+                <w:b/>
+                <w:bCs/>
+                <w:color w:val="4F81BD" w:themeColor="accent1"/>
+                <w:sz w:val="30"/>
+                <w:szCs w:val="30"/>
+              </w:rPr>
+            </w:pPr>
+            <w:r>
+              <w:rPr>
+                <w:b/>
+                <w:bCs/>
+                <w:color w:val="4F81BD" w:themeColor="accent1"/>
+                <w:sz w:val="30"/>
+                <w:szCs w:val="30"/>
+              </w:rPr>
+              <w:t>Input type</w:t>
+            </w:r>
+          </w:p>
+        </w:tc>
+        <w:tc>
+          <w:tcPr>
+            <w:tcW w:w="7740" w:type="dxa"/>
+          </w:tcPr>
+          <w:p>
+            <w:pPr>
+              <w:pStyle w:val="ListParagraph"/>
+              <w:ind w:left="0"/>
+              <w:rPr>
+                <w:b/>
+                <w:bCs/>
+                <w:color w:val="4F81BD" w:themeColor="accent1"/>
+                <w:sz w:val="30"/>
+                <w:szCs w:val="30"/>
+              </w:rPr>
+            </w:pPr>
+            <w:r>
+              <w:rPr>
+                <w:b/>
+                <w:bCs/>
+                <w:color w:val="4F81BD" w:themeColor="accent1"/>
+                <w:sz w:val="30"/>
+                <w:szCs w:val="30"/>
+              </w:rPr>
+              <w:t>POST</w:t>
+            </w:r>
+          </w:p>
+        </w:tc>
+      </w:tr>
+      <w:tr>
+        <w:tc>
+          <w:tcPr>
+            <w:tcW w:w="1998" w:type="dxa"/>
+          </w:tcPr>
+          <w:p>
+            <w:pPr>
+              <w:pStyle w:val="ListParagraph"/>
+              <w:ind w:left="0"/>
+              <w:rPr>
+                <w:b/>
+                <w:bCs/>
+                <w:color w:val="4F81BD" w:themeColor="accent1"/>
+                <w:sz w:val="30"/>
+                <w:szCs w:val="30"/>
+              </w:rPr>
+            </w:pPr>
+            <w:r>
+              <w:rPr>
+                <w:b/>
+                <w:bCs/>
+                <w:color w:val="4F81BD" w:themeColor="accent1"/>
+                <w:sz w:val="30"/>
+                <w:szCs w:val="30"/>
+              </w:rPr>
+              <w:t>Service URL</w:t>
+            </w:r>
+          </w:p>
+        </w:tc>
+        <w:tc>
+          <w:tcPr>
+            <w:tcW w:w="7740" w:type="dxa"/>
+          </w:tcPr>
+          <w:p>
+            <w:pPr>
+              <w:pStyle w:val="ListParagraph"/>
+              <w:ind w:left="0"/>
+              <w:rPr>
+                <w:b/>
+                <w:bCs/>
+                <w:color w:val="4F81BD" w:themeColor="accent1"/>
+                <w:sz w:val="30"/>
+                <w:szCs w:val="30"/>
+              </w:rPr>
+            </w:pPr>
+            <w:r>
+              <w:rPr>
+                <w:b/>
+                <w:bCs/>
+                <w:color w:val="4F81BD" w:themeColor="accent1"/>
+                <w:sz w:val="30"/>
+                <w:szCs w:val="30"/>
+              </w:rPr>
+              <w:t>http://</w:t>
+            </w:r>
+            <w:r>
+              <w:t xml:space="preserve"> </w:t>
+            </w:r>
+            <w:r>
+              <w:rPr>
+                <w:b/>
+                <w:bCs/>
+                <w:color w:val="4F81BD" w:themeColor="accent1"/>
+                <w:sz w:val="30"/>
+                <w:szCs w:val="30"/>
+              </w:rPr>
+              <w:t>socialnetwork-fci.appspot.com</w:t>
+            </w:r>
+            <w:r>
+              <w:rPr>
+                <w:b/>
+                <w:bCs/>
+                <w:color w:val="4F81BD" w:themeColor="accent1"/>
+                <w:sz w:val="30"/>
+                <w:szCs w:val="30"/>
+              </w:rPr>
+              <w:t>/rest/</w:t>
+            </w:r>
+            <w:r>
+              <w:rPr>
+                <w:b/>
+                <w:bCs/>
+                <w:color w:val="4F81BD" w:themeColor="accent1"/>
+                <w:sz w:val="30"/>
+                <w:szCs w:val="30"/>
+              </w:rPr>
+              <w:t xml:space="preserve"> </w:t>
+            </w:r>
+            <w:proofErr w:type="spellStart"/>
+            <w:r>
+              <w:rPr>
+                <w:b/>
+                <w:bCs/>
+                <w:color w:val="4F81BD" w:themeColor="accent1"/>
+                <w:sz w:val="30"/>
+                <w:szCs w:val="30"/>
+              </w:rPr>
+              <w:t>CreateSharePost</w:t>
+            </w:r>
+            <w:proofErr w:type="spellEnd"/>
+          </w:p>
+        </w:tc>
+      </w:tr>
+      <w:tr>
+        <w:tc>
+          <w:tcPr>
+            <w:tcW w:w="1998" w:type="dxa"/>
+          </w:tcPr>
+          <w:p>
+            <w:pPr>
+              <w:pStyle w:val="ListParagraph"/>
+              <w:ind w:left="0"/>
+              <w:rPr>
+                <w:b/>
+                <w:bCs/>
+                <w:color w:val="4F81BD" w:themeColor="accent1"/>
+                <w:sz w:val="30"/>
+                <w:szCs w:val="30"/>
+              </w:rPr>
+            </w:pPr>
+            <w:r>
+              <w:rPr>
+                <w:b/>
+                <w:bCs/>
+                <w:color w:val="4F81BD" w:themeColor="accent1"/>
+                <w:sz w:val="30"/>
+                <w:szCs w:val="30"/>
+              </w:rPr>
+              <w:t>Parameters</w:t>
+            </w:r>
+          </w:p>
+        </w:tc>
+        <w:tc>
+          <w:tcPr>
+            <w:tcW w:w="7740" w:type="dxa"/>
+          </w:tcPr>
+          <w:tbl>
+            <w:tblPr>
+              <w:tblStyle w:val="TableGrid"/>
+              <w:tblW w:w="0" w:type="auto"/>
+              <w:tblLayout w:type="fixed"/>
+              <w:tblLook w:val="04A0"/>
+            </w:tblPr>
+            <w:tblGrid>
+              <w:gridCol w:w="2064"/>
+              <w:gridCol w:w="4663"/>
+            </w:tblGrid>
+            <w:tr>
+              <w:tc>
+                <w:tcPr>
+                  <w:tcW w:w="2064" w:type="dxa"/>
+                </w:tcPr>
+                <w:p>
+                  <w:pPr>
+                    <w:pStyle w:val="ListParagraph"/>
+                    <w:ind w:left="0"/>
+                    <w:rPr>
+                      <w:b/>
+                      <w:bCs/>
+                      <w:color w:val="4F81BD" w:themeColor="accent1"/>
+                      <w:sz w:val="30"/>
+                      <w:szCs w:val="30"/>
+                    </w:rPr>
+                  </w:pPr>
+                  <w:r>
+                    <w:rPr>
+                      <w:b/>
+                      <w:bCs/>
+                      <w:color w:val="4F81BD" w:themeColor="accent1"/>
+                      <w:sz w:val="30"/>
+                      <w:szCs w:val="30"/>
+                    </w:rPr>
+                    <w:t>NAME</w:t>
+                  </w:r>
+                </w:p>
+              </w:tc>
+              <w:tc>
+                <w:tcPr>
+                  <w:tcW w:w="4663" w:type="dxa"/>
+                </w:tcPr>
+                <w:p>
+                  <w:pPr>
+                    <w:pStyle w:val="ListParagraph"/>
+                    <w:ind w:left="0"/>
+                    <w:rPr>
+                      <w:b/>
+                      <w:bCs/>
+                      <w:color w:val="4F81BD" w:themeColor="accent1"/>
+                      <w:sz w:val="30"/>
+                      <w:szCs w:val="30"/>
+                    </w:rPr>
+                  </w:pPr>
+                  <w:r>
+                    <w:rPr>
+                      <w:b/>
+                      <w:bCs/>
+                      <w:color w:val="4F81BD" w:themeColor="accent1"/>
+                      <w:sz w:val="30"/>
+                      <w:szCs w:val="30"/>
+                    </w:rPr>
+                    <w:t>Description</w:t>
+                  </w:r>
+                </w:p>
+              </w:tc>
+            </w:tr>
+            <w:tr>
+              <w:tc>
+                <w:tcPr>
+                  <w:tcW w:w="2064" w:type="dxa"/>
+                </w:tcPr>
+                <w:p>
+                  <w:pPr>
+                    <w:pStyle w:val="ListParagraph"/>
+                    <w:ind w:left="0"/>
+                    <w:rPr>
+                      <w:b/>
+                      <w:bCs/>
+                      <w:color w:val="4F81BD" w:themeColor="accent1"/>
+                      <w:sz w:val="30"/>
+                      <w:szCs w:val="30"/>
+                    </w:rPr>
+                  </w:pPr>
+                  <w:proofErr w:type="spellStart"/>
+                  <w:r>
+                    <w:rPr>
+                      <w:b/>
+                      <w:bCs/>
+                      <w:color w:val="4F81BD" w:themeColor="accent1"/>
+                      <w:sz w:val="30"/>
+                      <w:szCs w:val="30"/>
+                    </w:rPr>
+                    <w:t>postID</w:t>
+                  </w:r>
+                  <w:proofErr w:type="spellEnd"/>
+                </w:p>
+              </w:tc>
+              <w:tc>
+                <w:tcPr>
+                  <w:tcW w:w="4663" w:type="dxa"/>
+                </w:tcPr>
+                <w:p>
+                  <w:pPr>
+                    <w:pStyle w:val="ListParagraph"/>
+                    <w:ind w:left="0"/>
+                    <w:rPr>
+                      <w:b/>
+                      <w:bCs/>
+                      <w:color w:val="4F81BD" w:themeColor="accent1"/>
+                      <w:sz w:val="30"/>
+                      <w:szCs w:val="30"/>
+                    </w:rPr>
+                  </w:pPr>
+                  <w:r>
+                    <w:rPr>
+                      <w:b/>
+                      <w:bCs/>
+                      <w:color w:val="4F81BD" w:themeColor="accent1"/>
+                      <w:sz w:val="30"/>
+                      <w:szCs w:val="30"/>
+                    </w:rPr>
+                    <w:t>Original post ID</w:t>
+                  </w:r>
+                </w:p>
+              </w:tc>
+            </w:tr>
+            <w:tr>
+              <w:tc>
+                <w:tcPr>
+                  <w:tcW w:w="2064" w:type="dxa"/>
+                </w:tcPr>
+                <w:p>
+                  <w:pPr>
+                    <w:pStyle w:val="ListParagraph"/>
+                    <w:ind w:left="0"/>
+                    <w:rPr>
+                      <w:b/>
+                      <w:bCs/>
+                      <w:color w:val="4F81BD" w:themeColor="accent1"/>
+                      <w:sz w:val="30"/>
+                      <w:szCs w:val="30"/>
+                    </w:rPr>
+                  </w:pPr>
+                  <w:r>
+                    <w:rPr>
+                      <w:b/>
+                      <w:bCs/>
+                      <w:color w:val="4F81BD" w:themeColor="accent1"/>
+                      <w:sz w:val="30"/>
+                      <w:szCs w:val="30"/>
+                    </w:rPr>
+                    <w:t>owner</w:t>
+                  </w:r>
+                </w:p>
+              </w:tc>
+              <w:tc>
+                <w:tcPr>
+                  <w:tcW w:w="4663" w:type="dxa"/>
+                </w:tcPr>
+                <w:p>
+                  <w:pPr>
+                    <w:pStyle w:val="ListParagraph"/>
+                    <w:ind w:left="0"/>
+                    <w:rPr>
+                      <w:b/>
+                      <w:bCs/>
+                      <w:color w:val="4F81BD" w:themeColor="accent1"/>
+                      <w:sz w:val="30"/>
+                      <w:szCs w:val="30"/>
+                    </w:rPr>
+                  </w:pPr>
+                  <w:r>
+                    <w:rPr>
+                      <w:b/>
+                      <w:bCs/>
+                      <w:color w:val="4F81BD" w:themeColor="accent1"/>
+                      <w:sz w:val="30"/>
+                      <w:szCs w:val="30"/>
+                    </w:rPr>
+                    <w:t xml:space="preserve">The </w:t>
+                  </w:r>
+                  <w:r>
+                    <w:rPr>
+                      <w:b/>
+                      <w:bCs/>
+                      <w:color w:val="4F81BD" w:themeColor="accent1"/>
+                      <w:sz w:val="30"/>
+                      <w:szCs w:val="30"/>
+                    </w:rPr>
+                    <w:t>user that shared the post</w:t>
+                  </w:r>
+                </w:p>
+              </w:tc>
+            </w:tr>
+            <w:tr>
+              <w:tc>
+                <w:tcPr>
+                  <w:tcW w:w="2064" w:type="dxa"/>
+                </w:tcPr>
+                <w:p>
+                  <w:pPr>
+                    <w:pStyle w:val="ListParagraph"/>
+                    <w:ind w:left="0"/>
+                    <w:rPr>
+                      <w:b/>
+                      <w:bCs/>
+                      <w:color w:val="4F81BD" w:themeColor="accent1"/>
+                      <w:sz w:val="30"/>
+                      <w:szCs w:val="30"/>
+                    </w:rPr>
+                  </w:pPr>
+                  <w:r>
+                    <w:rPr>
+                      <w:b/>
+                      <w:bCs/>
+                      <w:color w:val="4F81BD" w:themeColor="accent1"/>
+                      <w:sz w:val="30"/>
+                      <w:szCs w:val="30"/>
+                    </w:rPr>
+                    <w:t>content</w:t>
+                  </w:r>
+                </w:p>
+                <w:p>
+                  <w:pPr>
+                    <w:pStyle w:val="ListParagraph"/>
+                    <w:ind w:left="0"/>
+                    <w:rPr>
+                      <w:b/>
+                      <w:bCs/>
+                      <w:color w:val="4F81BD" w:themeColor="accent1"/>
+                      <w:sz w:val="30"/>
+                      <w:szCs w:val="30"/>
+                    </w:rPr>
+                  </w:pPr>
+                </w:p>
+              </w:tc>
+              <w:tc>
+                <w:tcPr>
+                  <w:tcW w:w="4663" w:type="dxa"/>
+                </w:tcPr>
+                <w:p>
+                  <w:pPr>
+                    <w:pStyle w:val="ListParagraph"/>
+                    <w:ind w:left="0"/>
+                    <w:rPr>
+                      <w:b/>
+                      <w:bCs/>
+                      <w:color w:val="4F81BD" w:themeColor="accent1"/>
+                      <w:sz w:val="30"/>
+                      <w:szCs w:val="30"/>
+                    </w:rPr>
+                  </w:pPr>
+                  <w:r>
+                    <w:rPr>
+                      <w:b/>
+                      <w:bCs/>
+                      <w:color w:val="4F81BD" w:themeColor="accent1"/>
+                      <w:sz w:val="30"/>
+                      <w:szCs w:val="30"/>
+                    </w:rPr>
+                    <w:lastRenderedPageBreak/>
+                    <w:t>The content of the post</w:t>
+                  </w:r>
+                </w:p>
+              </w:tc>
+            </w:tr>
+            <w:tr>
+              <w:tc>
+                <w:tcPr>
+                  <w:tcW w:w="2064" w:type="dxa"/>
+                </w:tcPr>
+                <w:p>
+                  <w:pPr>
+                    <w:pStyle w:val="ListParagraph"/>
+                    <w:ind w:left="0"/>
+                    <w:rPr>
+                      <w:b/>
+                      <w:bCs/>
+                      <w:color w:val="4F81BD" w:themeColor="accent1"/>
+                      <w:sz w:val="30"/>
+                      <w:szCs w:val="30"/>
+                    </w:rPr>
+                  </w:pPr>
+                  <w:proofErr w:type="spellStart"/>
+                  <w:r>
+                    <w:rPr>
+                      <w:b/>
+                      <w:bCs/>
+                      <w:color w:val="4F81BD" w:themeColor="accent1"/>
+                      <w:sz w:val="30"/>
+                      <w:szCs w:val="30"/>
+                    </w:rPr>
+                    <w:lastRenderedPageBreak/>
+                    <w:t>onWall</w:t>
+                  </w:r>
+                  <w:proofErr w:type="spellEnd"/>
+                </w:p>
+                <w:p>
+                  <w:pPr>
+                    <w:pStyle w:val="ListParagraph"/>
+                    <w:ind w:left="0"/>
+                    <w:rPr>
+                      <w:b/>
+                      <w:bCs/>
+                      <w:color w:val="4F81BD" w:themeColor="accent1"/>
+                      <w:sz w:val="30"/>
+                      <w:szCs w:val="30"/>
+                    </w:rPr>
+                  </w:pPr>
+                </w:p>
+              </w:tc>
+              <w:tc>
+                <w:tcPr>
+                  <w:tcW w:w="4663" w:type="dxa"/>
+                </w:tcPr>
+                <w:p>
+                  <w:pPr>
+                    <w:pStyle w:val="ListParagraph"/>
+                    <w:ind w:left="0"/>
+                    <w:rPr>
+                      <w:b/>
+                      <w:bCs/>
+                      <w:color w:val="4F81BD" w:themeColor="accent1"/>
+                      <w:sz w:val="30"/>
+                      <w:szCs w:val="30"/>
+                    </w:rPr>
+                  </w:pPr>
+                  <w:r>
+                    <w:rPr>
+                      <w:b/>
+                      <w:bCs/>
+                      <w:color w:val="4F81BD" w:themeColor="accent1"/>
+                      <w:sz w:val="30"/>
+                      <w:szCs w:val="30"/>
+                    </w:rPr>
+                    <w:t xml:space="preserve">Name of the page </w:t>
+                  </w:r>
+                </w:p>
+              </w:tc>
+            </w:tr>
+            <w:tr>
+              <w:tc>
+                <w:tcPr>
+                  <w:tcW w:w="2064" w:type="dxa"/>
+                </w:tcPr>
+                <w:p>
+                  <w:pPr>
+                    <w:pStyle w:val="ListParagraph"/>
+                    <w:ind w:left="0"/>
+                    <w:rPr>
+                      <w:b/>
+                      <w:bCs/>
+                      <w:color w:val="4F81BD" w:themeColor="accent1"/>
+                      <w:sz w:val="30"/>
+                      <w:szCs w:val="30"/>
+                    </w:rPr>
+                  </w:pPr>
+                  <w:r>
+                    <w:rPr>
+                      <w:b/>
+                      <w:bCs/>
+                      <w:color w:val="4F81BD" w:themeColor="accent1"/>
+                      <w:sz w:val="30"/>
+                      <w:szCs w:val="30"/>
+                    </w:rPr>
+                    <w:t xml:space="preserve">privacy </w:t>
+                  </w:r>
+                </w:p>
+                <w:p>
+                  <w:pPr>
+                    <w:pStyle w:val="ListParagraph"/>
+                    <w:ind w:left="0"/>
+                    <w:rPr>
+                      <w:b/>
+                      <w:bCs/>
+                      <w:color w:val="4F81BD" w:themeColor="accent1"/>
+                      <w:sz w:val="30"/>
+                      <w:szCs w:val="30"/>
+                    </w:rPr>
+                  </w:pPr>
+                </w:p>
+              </w:tc>
+              <w:tc>
+                <w:tcPr>
+                  <w:tcW w:w="4663" w:type="dxa"/>
+                </w:tcPr>
+                <w:p>
+                  <w:pPr>
+                    <w:pStyle w:val="ListParagraph"/>
+                    <w:ind w:left="0"/>
+                    <w:rPr>
+                      <w:b/>
+                      <w:bCs/>
+                      <w:color w:val="4F81BD" w:themeColor="accent1"/>
+                      <w:sz w:val="30"/>
+                      <w:szCs w:val="30"/>
+                    </w:rPr>
+                  </w:pPr>
+                  <w:r>
+                    <w:rPr>
+                      <w:b/>
+                      <w:bCs/>
+                      <w:color w:val="4F81BD" w:themeColor="accent1"/>
+                      <w:sz w:val="30"/>
+                      <w:szCs w:val="30"/>
+                    </w:rPr>
+                    <w:t>Provided privacy (</w:t>
+                  </w:r>
+                  <w:proofErr w:type="spellStart"/>
+                  <w:r>
+                    <w:rPr>
+                      <w:b/>
+                      <w:bCs/>
+                      <w:color w:val="4F81BD" w:themeColor="accent1"/>
+                      <w:sz w:val="30"/>
+                      <w:szCs w:val="30"/>
+                    </w:rPr>
+                    <w:t>public,private,custom</w:t>
+                  </w:r>
+                  <w:proofErr w:type="spellEnd"/>
+                  <w:r>
+                    <w:rPr>
+                      <w:b/>
+                      <w:bCs/>
+                      <w:color w:val="4F81BD" w:themeColor="accent1"/>
+                      <w:sz w:val="30"/>
+                      <w:szCs w:val="30"/>
+                    </w:rPr>
+                    <w:t>)</w:t>
+                  </w:r>
+                </w:p>
+              </w:tc>
+            </w:tr>
+            <w:tr>
+              <w:tc>
+                <w:tcPr>
+                  <w:tcW w:w="2064" w:type="dxa"/>
+                </w:tcPr>
+                <w:p>
+                  <w:pPr>
+                    <w:pStyle w:val="ListParagraph"/>
+                    <w:ind w:left="0"/>
+                    <w:rPr>
+                      <w:b/>
+                      <w:bCs/>
+                      <w:color w:val="4F81BD" w:themeColor="accent1"/>
+                      <w:sz w:val="30"/>
+                      <w:szCs w:val="30"/>
+                    </w:rPr>
+                  </w:pPr>
+                  <w:r>
+                    <w:rPr>
+                      <w:b/>
+                      <w:bCs/>
+                      <w:color w:val="4F81BD" w:themeColor="accent1"/>
+                      <w:sz w:val="30"/>
+                      <w:szCs w:val="30"/>
+                    </w:rPr>
+                    <w:t>custom</w:t>
+                  </w:r>
+                </w:p>
+              </w:tc>
+              <w:tc>
+                <w:tcPr>
+                  <w:tcW w:w="4663" w:type="dxa"/>
+                </w:tcPr>
+                <w:p>
+                  <w:pPr>
+                    <w:pStyle w:val="ListParagraph"/>
+                    <w:ind w:left="0"/>
+                    <w:rPr>
+                      <w:b/>
+                      <w:bCs/>
+                      <w:color w:val="4F81BD" w:themeColor="accent1"/>
+                      <w:sz w:val="30"/>
+                      <w:szCs w:val="30"/>
+                    </w:rPr>
+                  </w:pPr>
+                  <w:proofErr w:type="spellStart"/>
+                  <w:r>
+                    <w:rPr>
+                      <w:b/>
+                      <w:bCs/>
+                      <w:color w:val="4F81BD" w:themeColor="accent1"/>
+                      <w:sz w:val="30"/>
+                      <w:szCs w:val="30"/>
+                    </w:rPr>
+                    <w:t>jsonArray</w:t>
+                  </w:r>
+                  <w:proofErr w:type="spellEnd"/>
+                  <w:r>
+                    <w:rPr>
+                      <w:b/>
+                      <w:bCs/>
+                      <w:color w:val="4F81BD" w:themeColor="accent1"/>
+                      <w:sz w:val="30"/>
+                      <w:szCs w:val="30"/>
+                    </w:rPr>
+                    <w:t xml:space="preserve"> of </w:t>
+                  </w:r>
+                  <w:proofErr w:type="spellStart"/>
+                  <w:r>
+                    <w:rPr>
+                      <w:b/>
+                      <w:bCs/>
+                      <w:color w:val="4F81BD" w:themeColor="accent1"/>
+                      <w:sz w:val="30"/>
+                      <w:szCs w:val="30"/>
+                    </w:rPr>
+                    <w:t>cutom</w:t>
+                  </w:r>
+                  <w:proofErr w:type="spellEnd"/>
+                  <w:r>
+                    <w:rPr>
+                      <w:b/>
+                      <w:bCs/>
+                      <w:color w:val="4F81BD" w:themeColor="accent1"/>
+                      <w:sz w:val="30"/>
+                      <w:szCs w:val="30"/>
+                    </w:rPr>
+                    <w:t xml:space="preserve"> users which can see the post if the privacy is custom</w:t>
+                  </w:r>
+                </w:p>
+              </w:tc>
+            </w:tr>
+          </w:tbl>
+          <w:p>
+            <w:pPr>
+              <w:pStyle w:val="ListParagraph"/>
+              <w:ind w:left="0"/>
+              <w:rPr>
+                <w:b/>
+                <w:bCs/>
+                <w:color w:val="4F81BD" w:themeColor="accent1"/>
+                <w:sz w:val="30"/>
+                <w:szCs w:val="30"/>
+              </w:rPr>
+            </w:pPr>
+          </w:p>
+        </w:tc>
+      </w:tr>
+      <w:tr>
+        <w:tc>
+          <w:tcPr>
+            <w:tcW w:w="1998" w:type="dxa"/>
+          </w:tcPr>
+          <w:p>
+            <w:pPr>
+              <w:pStyle w:val="ListParagraph"/>
+              <w:ind w:left="0"/>
+              <w:rPr>
+                <w:b/>
+                <w:bCs/>
+                <w:color w:val="4F81BD" w:themeColor="accent1"/>
+                <w:sz w:val="30"/>
+                <w:szCs w:val="30"/>
+              </w:rPr>
+            </w:pPr>
+            <w:r>
+              <w:rPr>
+                <w:b/>
+                <w:bCs/>
+                <w:color w:val="4F81BD" w:themeColor="accent1"/>
+                <w:sz w:val="30"/>
+                <w:szCs w:val="30"/>
+              </w:rPr>
+              <w:lastRenderedPageBreak/>
+              <w:t>Example request</w:t>
+            </w:r>
+          </w:p>
+        </w:tc>
+        <w:tc>
+          <w:tcPr>
+            <w:tcW w:w="7740" w:type="dxa"/>
+          </w:tcPr>
+          <w:p>
+            <w:pPr>
+              <w:rPr>
+                <w:b/>
+                <w:bCs/>
+                <w:color w:val="4F81BD" w:themeColor="accent1"/>
+                <w:sz w:val="30"/>
+                <w:szCs w:val="30"/>
+              </w:rPr>
+            </w:pPr>
+            <w:r>
+              <w:rPr>
+                <w:b/>
+                <w:bCs/>
+                <w:color w:val="4F81BD" w:themeColor="accent1"/>
+                <w:sz w:val="30"/>
+                <w:szCs w:val="30"/>
+              </w:rPr>
+              <w:t>POST</w:t>
+            </w:r>
+          </w:p>
+          <w:p>
+            <w:pPr>
+              <w:pStyle w:val="ListParagraph"/>
+              <w:ind w:left="0"/>
+              <w:rPr>
+                <w:b/>
+                <w:bCs/>
+                <w:color w:val="4F81BD" w:themeColor="accent1"/>
+                <w:sz w:val="30"/>
+                <w:szCs w:val="30"/>
+              </w:rPr>
+            </w:pPr>
+            <w:r>
+              <w:rPr>
+                <w:b/>
+                <w:bCs/>
+                <w:color w:val="4F81BD" w:themeColor="accent1"/>
+                <w:sz w:val="30"/>
+                <w:szCs w:val="30"/>
+              </w:rPr>
+              <w:t>http://</w:t>
+            </w:r>
+            <w:r>
+              <w:t xml:space="preserve"> </w:t>
+            </w:r>
+            <w:r>
+              <w:rPr>
+                <w:b/>
+                <w:bCs/>
+                <w:color w:val="4F81BD" w:themeColor="accent1"/>
+                <w:sz w:val="30"/>
+                <w:szCs w:val="30"/>
+              </w:rPr>
+              <w:t>socialnetwork-fci.appspot.com</w:t>
+            </w:r>
+            <w:r>
+              <w:rPr>
+                <w:b/>
+                <w:bCs/>
+                <w:color w:val="4F81BD" w:themeColor="accent1"/>
+                <w:sz w:val="30"/>
+                <w:szCs w:val="30"/>
+              </w:rPr>
+              <w:t>/rest/</w:t>
+            </w:r>
+            <w:r>
+              <w:rPr>
+                <w:b/>
+                <w:bCs/>
+                <w:color w:val="4F81BD" w:themeColor="accent1"/>
+                <w:sz w:val="30"/>
+                <w:szCs w:val="30"/>
+              </w:rPr>
+              <w:t xml:space="preserve"> </w:t>
+            </w:r>
+            <w:proofErr w:type="spellStart"/>
+            <w:r>
+              <w:rPr>
+                <w:b/>
+                <w:bCs/>
+                <w:color w:val="4F81BD" w:themeColor="accent1"/>
+                <w:sz w:val="30"/>
+                <w:szCs w:val="30"/>
+              </w:rPr>
+              <w:t>CreateFriendPostService</w:t>
+            </w:r>
+            <w:proofErr w:type="spellEnd"/>
+            <w:r>
+              <w:rPr>
+                <w:b/>
+                <w:bCs/>
+                <w:color w:val="4F81BD" w:themeColor="accent1"/>
+                <w:sz w:val="30"/>
+                <w:szCs w:val="30"/>
+              </w:rPr>
+              <w:t>?</w:t>
+            </w:r>
+            <w:r>
+              <w:rPr>
+                <w:b/>
+                <w:bCs/>
+                <w:color w:val="4F81BD" w:themeColor="accent1"/>
+                <w:sz w:val="30"/>
+                <w:szCs w:val="30"/>
+              </w:rPr>
+              <w:t xml:space="preserve"> </w:t>
+            </w:r>
+            <w:proofErr w:type="spellStart"/>
+            <w:r>
+              <w:rPr>
+                <w:b/>
+                <w:bCs/>
+                <w:color w:val="4F81BD" w:themeColor="accent1"/>
+                <w:sz w:val="30"/>
+                <w:szCs w:val="30"/>
+              </w:rPr>
+              <w:t>postID</w:t>
+            </w:r>
+            <w:proofErr w:type="spellEnd"/>
+            <w:r>
+              <w:rPr>
+                <w:b/>
+                <w:bCs/>
+                <w:color w:val="4F81BD" w:themeColor="accent1"/>
+                <w:sz w:val="30"/>
+                <w:szCs w:val="30"/>
+              </w:rPr>
+              <w:t>=3&amp;</w:t>
+            </w:r>
+            <w:r>
+              <w:rPr>
+                <w:b/>
+                <w:bCs/>
+                <w:color w:val="4F81BD" w:themeColor="accent1"/>
+                <w:sz w:val="30"/>
+                <w:szCs w:val="30"/>
+              </w:rPr>
+              <w:t>owner</w:t>
+            </w:r>
+            <w:r>
+              <w:rPr>
+                <w:b/>
+                <w:bCs/>
+                <w:color w:val="4F81BD" w:themeColor="accent1"/>
+                <w:sz w:val="30"/>
+                <w:szCs w:val="30"/>
+              </w:rPr>
+              <w:t xml:space="preserve"> =</w:t>
+            </w:r>
+            <w:r>
+              <w:t xml:space="preserve"> </w:t>
+            </w:r>
+            <w:proofErr w:type="spellStart"/>
+            <w:r>
+              <w:rPr>
+                <w:b/>
+                <w:bCs/>
+                <w:color w:val="4F81BD" w:themeColor="accent1"/>
+                <w:sz w:val="30"/>
+                <w:szCs w:val="30"/>
+              </w:rPr>
+              <w:t>Heba</w:t>
+            </w:r>
+            <w:proofErr w:type="spellEnd"/>
+            <w:r>
+              <w:rPr>
+                <w:b/>
+                <w:bCs/>
+                <w:color w:val="4F81BD" w:themeColor="accent1"/>
+                <w:sz w:val="30"/>
+                <w:szCs w:val="30"/>
+              </w:rPr>
+              <w:t>&amp; content=posst</w:t>
+            </w:r>
+            <w:r>
+              <w:rPr>
+                <w:b/>
+                <w:bCs/>
+                <w:color w:val="4F81BD" w:themeColor="accent1"/>
+                <w:sz w:val="30"/>
+                <w:szCs w:val="30"/>
+              </w:rPr>
+              <w:t>1</w:t>
+            </w:r>
+            <w:r>
+              <w:rPr>
+                <w:b/>
+                <w:bCs/>
+                <w:color w:val="4F81BD" w:themeColor="accent1"/>
+                <w:sz w:val="30"/>
+                <w:szCs w:val="30"/>
+              </w:rPr>
+              <w:t xml:space="preserve">&amp; </w:t>
+            </w:r>
+            <w:proofErr w:type="spellStart"/>
+            <w:r>
+              <w:rPr>
+                <w:b/>
+                <w:bCs/>
+                <w:color w:val="4F81BD" w:themeColor="accent1"/>
+                <w:sz w:val="30"/>
+                <w:szCs w:val="30"/>
+              </w:rPr>
+              <w:t>onWall</w:t>
+            </w:r>
+            <w:proofErr w:type="spellEnd"/>
+            <w:r>
+              <w:rPr>
+                <w:b/>
+                <w:bCs/>
+                <w:color w:val="4F81BD" w:themeColor="accent1"/>
+                <w:sz w:val="30"/>
+                <w:szCs w:val="30"/>
+              </w:rPr>
+              <w:t>=</w:t>
+            </w:r>
+            <w:proofErr w:type="spellStart"/>
+            <w:r>
+              <w:rPr>
+                <w:b/>
+                <w:bCs/>
+                <w:color w:val="4F81BD" w:themeColor="accent1"/>
+                <w:sz w:val="30"/>
+                <w:szCs w:val="30"/>
+              </w:rPr>
+              <w:t>Heba</w:t>
+            </w:r>
+            <w:proofErr w:type="spellEnd"/>
+            <w:r>
+              <w:rPr>
+                <w:b/>
+                <w:bCs/>
+                <w:color w:val="4F81BD" w:themeColor="accent1"/>
+                <w:sz w:val="30"/>
+                <w:szCs w:val="30"/>
+              </w:rPr>
+              <w:t>&amp; privacy =private&amp;&amp; custom=</w:t>
+            </w:r>
+          </w:p>
+        </w:tc>
+      </w:tr>
+      <w:tr>
+        <w:tc>
+          <w:tcPr>
+            <w:tcW w:w="1998" w:type="dxa"/>
+          </w:tcPr>
+          <w:p>
+            <w:pPr>
+              <w:pStyle w:val="ListParagraph"/>
+              <w:ind w:left="0"/>
+              <w:rPr>
+                <w:b/>
+                <w:bCs/>
+                <w:color w:val="4F81BD" w:themeColor="accent1"/>
+                <w:sz w:val="30"/>
+                <w:szCs w:val="30"/>
+              </w:rPr>
+            </w:pPr>
+            <w:r>
+              <w:rPr>
+                <w:b/>
+                <w:bCs/>
+                <w:color w:val="4F81BD" w:themeColor="accent1"/>
+                <w:sz w:val="30"/>
+                <w:szCs w:val="30"/>
+              </w:rPr>
+              <w:t>Example response</w:t>
+            </w:r>
+          </w:p>
+        </w:tc>
+        <w:tc>
+          <w:tcPr>
+            <w:tcW w:w="7740" w:type="dxa"/>
+          </w:tcPr>
+          <w:p>
+            <w:pPr>
+              <w:pStyle w:val="ListParagraph"/>
+              <w:ind w:left="0"/>
+              <w:rPr>
+                <w:b/>
+                <w:bCs/>
+                <w:color w:val="4F81BD" w:themeColor="accent1"/>
+                <w:sz w:val="30"/>
+                <w:szCs w:val="30"/>
+              </w:rPr>
+            </w:pPr>
+            <w:r>
+              <w:rPr>
+                <w:b/>
+                <w:bCs/>
+                <w:color w:val="4F81BD" w:themeColor="accent1"/>
+                <w:sz w:val="30"/>
+                <w:szCs w:val="30"/>
+              </w:rPr>
+              <w:t>{"Status":"OK</w:t>
+            </w:r>
+            <w:r>
+              <w:rPr>
+                <w:b/>
+                <w:bCs/>
+                <w:color w:val="4F81BD" w:themeColor="accent1"/>
+                <w:sz w:val="30"/>
+                <w:szCs w:val="30"/>
+              </w:rPr>
+              <w:t>"}</w:t>
+            </w:r>
+          </w:p>
+        </w:tc>
+      </w:tr>
+    </w:tbl>
+    <w:p/>
     <w:p>
       <w:pPr>
         <w:pStyle w:val="Heading1"/>
@@ -2886,7 +6427,6 @@
       <w:bookmarkStart w:id="3" w:name="_Toc417132746"/>
       <w:proofErr w:type="spellStart"/>
       <w:r>
-        <w:lastRenderedPageBreak/>
         <w:t>Trello</w:t>
       </w:r>
       <w:proofErr w:type="spellEnd"/>
@@ -2917,7 +6457,7 @@
                     <pic:cNvPicPr/>
                   </pic:nvPicPr>
                   <pic:blipFill>
-                    <a:blip r:embed="rId11" cstate="print"/>
+                    <a:blip r:embed="rId10" cstate="print"/>
                     <a:stretch>
                       <a:fillRect/>
                     </a:stretch>
@@ -3034,6 +6574,7 @@
           <w:b/>
           <w:bCs/>
         </w:rPr>
+        <w:lastRenderedPageBreak/>
         <w:t>https://github.com/heba-khazbak/FCI-CS352-CS_2.git</w:t>
       </w:r>
       <w:r>
@@ -3076,8 +6617,8 @@
       </w:pPr>
     </w:p>
     <w:sectPr>
-      <w:headerReference w:type="default" r:id="rId12"/>
-      <w:footerReference w:type="default" r:id="rId13"/>
+      <w:headerReference w:type="default" r:id="rId11"/>
+      <w:footerReference w:type="default" r:id="rId12"/>
       <w:pgSz w:w="12240" w:h="15840"/>
       <w:pgMar w:top="1152" w:right="1296" w:bottom="1008" w:left="1296" w:header="720" w:footer="720" w:gutter="0"/>
       <w:cols w:space="720"/>
@@ -3186,17 +6727,7 @@
             <w:sz w:val="23"/>
             <w:szCs w:val="23"/>
           </w:rPr>
-          <w:t>Phase2-b</w:t>
-        </w:r>
-        <w:r>
-          <w:rPr>
-            <w:rFonts w:ascii="Calibri" w:hAnsi="Calibri" w:cs="Calibri"/>
-            <w:b/>
-            <w:bCs/>
-            <w:sz w:val="23"/>
-            <w:szCs w:val="23"/>
-          </w:rPr>
-          <w:t xml:space="preserve"> template v1.0</w:t>
+          <w:t>Phase2-b template v1.0</w:t>
         </w:r>
         <w:r>
           <w:rPr>
@@ -3227,27 +6758,14 @@
             </w:docPartObj>
           </w:sdtPr>
           <w:sdtContent>
-            <w:r>
-              <w:fldChar w:fldCharType="begin"/>
-            </w:r>
-            <w:r>
-              <w:instrText xml:space="preserve"> PAGE   \* MERGEFORMAT </w:instrText>
-            </w:r>
-            <w:r>
-              <w:fldChar w:fldCharType="separate"/>
-            </w:r>
-            <w:r>
-              <w:rPr>
-                <w:noProof/>
-              </w:rPr>
-              <w:t>2</w:t>
-            </w:r>
-            <w:r>
-              <w:rPr>
-                <w:noProof/>
-              </w:rPr>
-              <w:fldChar w:fldCharType="end"/>
-            </w:r>
+            <w:fldSimple w:instr=" PAGE   \* MERGEFORMAT ">
+              <w:r>
+                <w:rPr>
+                  <w:noProof/>
+                </w:rPr>
+                <w:t>6</w:t>
+              </w:r>
+            </w:fldSimple>
           </w:sdtContent>
         </w:sdt>
       </w:sdtContent>
@@ -3484,16 +7002,7 @@
         <w:sz w:val="40"/>
         <w:szCs w:val="40"/>
       </w:rPr>
-      <w:t>Phase 2</w:t>
-    </w:r>
-    <w:r>
-      <w:rPr>
-        <w:rFonts w:asciiTheme="majorHAnsi" w:hAnsiTheme="majorHAnsi"/>
-        <w:color w:val="404040" w:themeColor="text1" w:themeTint="BF"/>
-        <w:sz w:val="40"/>
-        <w:szCs w:val="40"/>
-      </w:rPr>
-      <w:t xml:space="preserve"> </w:t>
+      <w:t xml:space="preserve">Phase 2 </w:t>
     </w:r>
     <w:r>
       <w:rPr>
@@ -3572,18 +7081,7 @@
         <w:sz w:val="44"/>
         <w:szCs w:val="44"/>
       </w:rPr>
-      <w:t>Phase 2-</w:t>
-    </w:r>
-    <w:r>
-      <w:rPr>
-        <w:rFonts w:asciiTheme="majorHAnsi" w:hAnsiTheme="majorHAnsi"/>
-        <w:b/>
-        <w:bCs/>
-        <w:color w:val="B2A1C7" w:themeColor="accent4" w:themeTint="99"/>
-        <w:sz w:val="44"/>
-        <w:szCs w:val="44"/>
-      </w:rPr>
-      <w:t xml:space="preserve"> document </w:t>
+      <w:t xml:space="preserve">Phase 2- document </w:t>
     </w:r>
   </w:p>
   <w:p>
@@ -4848,7 +8346,7 @@
       </w:tcPr>
     </w:tblStylePr>
   </w:style>
-  <w:style w:type="table" w:styleId="LightList">
+  <w:style w:type="table" w:customStyle="1" w:styleId="LightList">
     <w:name w:val="Light List"/>
     <w:basedOn w:val="TableNormal"/>
     <w:uiPriority w:val="61"/>
@@ -4940,7 +8438,7 @@
       </w:tcPr>
     </w:tblStylePr>
   </w:style>
-  <w:style w:type="table" w:styleId="LightList-Accent1">
+  <w:style w:type="table" w:customStyle="1" w:styleId="LightList-Accent1">
     <w:name w:val="Light List Accent 1"/>
     <w:basedOn w:val="TableNormal"/>
     <w:uiPriority w:val="61"/>
@@ -5836,7 +9334,7 @@
 </file>
 
 <file path=customXml/itemProps1.xml><?xml version="1.0" encoding="utf-8"?>
-<ds:datastoreItem xmlns:ds="http://schemas.openxmlformats.org/officeDocument/2006/customXml" ds:itemID="{4482977E-993A-4652-8AA3-BE7FE54F14F6}">
+<ds:datastoreItem xmlns:ds="http://schemas.openxmlformats.org/officeDocument/2006/customXml" ds:itemID="{C7015B29-D180-42CB-BB1A-361C617D4C53}">
   <ds:schemaRefs>
     <ds:schemaRef ds:uri="http://schemas.openxmlformats.org/officeDocument/2006/bibliography"/>
   </ds:schemaRefs>

</xml_diff>